<commit_message>
update draft from desktop
</commit_message>
<xml_diff>
--- a/Draft/BAB I.docx
+++ b/Draft/BAB I.docx
@@ -1,14 +1,22 @@
 
 <file path=word/document.xml><?xml version="1.0" encoding="utf-8"?>
-<w:document xmlns:wpc="http://schemas.microsoft.com/office/word/2010/wordprocessingCanvas" xmlns:cx="http://schemas.microsoft.com/office/drawing/2014/chartex" xmlns:cx1="http://schemas.microsoft.com/office/drawing/2015/9/8/chartex" xmlns:cx2="http://schemas.microsoft.com/office/drawing/2015/10/21/chartex" xmlns:cx3="http://schemas.microsoft.com/office/drawing/2016/5/9/chartex" xmlns:cx4="http://schemas.microsoft.com/office/drawing/2016/5/10/chartex" xmlns:cx5="http://schemas.microsoft.com/office/drawing/2016/5/11/chartex" xmlns:cx6="http://schemas.microsoft.com/office/drawing/2016/5/12/chartex" xmlns:cx7="http://schemas.microsoft.com/office/drawing/2016/5/13/chartex" xmlns:cx8="http://schemas.microsoft.com/office/drawing/2016/5/14/chartex" xmlns:mc="http://schemas.openxmlformats.org/markup-compatibility/2006" xmlns:aink="http://schemas.microsoft.com/office/drawing/2016/ink" xmlns:am3d="http://schemas.microsoft.com/office/drawing/2017/model3d" xmlns:o="urn:schemas-microsoft-com:office:office" xmlns:r="http://schemas.openxmlformats.org/officeDocument/2006/relationships" xmlns:m="http://schemas.openxmlformats.org/officeDocument/2006/math" xmlns:v="urn:schemas-microsoft-com:vml" xmlns:wp14="http://schemas.microsoft.com/office/word/2010/wordprocessingDrawing" xmlns:wp="http://schemas.openxmlformats.org/drawingml/2006/wordprocessingDrawing" xmlns:w10="urn:schemas-microsoft-com:office:word" xmlns:w="http://schemas.openxmlformats.org/wordprocessingml/2006/main" xmlns:w14="http://schemas.microsoft.com/office/word/2010/wordml" xmlns:w15="http://schemas.microsoft.com/office/word/2012/wordml" xmlns:w16cid="http://schemas.microsoft.com/office/word/2016/wordml/cid" xmlns:w16se="http://schemas.microsoft.com/office/word/2015/wordml/symex" xmlns:wpg="http://schemas.microsoft.com/office/word/2010/wordprocessingGroup" xmlns:wpi="http://schemas.microsoft.com/office/word/2010/wordprocessingInk" xmlns:wne="http://schemas.microsoft.com/office/word/2006/wordml" xmlns:wps="http://schemas.microsoft.com/office/word/2010/wordprocessingShape" mc:Ignorable="w14 w15 w16se w16cid wp14">
+<w:document xmlns:wpc="http://schemas.microsoft.com/office/word/2010/wordprocessingCanvas" xmlns:mc="http://schemas.openxmlformats.org/markup-compatibility/2006" xmlns:o="urn:schemas-microsoft-com:office:office" xmlns:r="http://schemas.openxmlformats.org/officeDocument/2006/relationships" xmlns:m="http://schemas.openxmlformats.org/officeDocument/2006/math" xmlns:v="urn:schemas-microsoft-com:vml" xmlns:wp14="http://schemas.microsoft.com/office/word/2010/wordprocessingDrawing" xmlns:wp="http://schemas.openxmlformats.org/drawingml/2006/wordprocessingDrawing" xmlns:w10="urn:schemas-microsoft-com:office:word" xmlns:w="http://schemas.openxmlformats.org/wordprocessingml/2006/main" xmlns:w14="http://schemas.microsoft.com/office/word/2010/wordml" xmlns:w15="http://schemas.microsoft.com/office/word/2012/wordml" xmlns:wpg="http://schemas.microsoft.com/office/word/2010/wordprocessingGroup" xmlns:wpi="http://schemas.microsoft.com/office/word/2010/wordprocessingInk" xmlns:wne="http://schemas.microsoft.com/office/word/2006/wordml" xmlns:wps="http://schemas.microsoft.com/office/word/2010/wordprocessingShape" mc:Ignorable="w14 w15 wp14">
   <w:body>
     <w:p>
       <w:pPr>
         <w:pStyle w:val="Heading1"/>
         <w:spacing w:before="0" w:line="480" w:lineRule="auto"/>
+        <w:rPr>
+          <w:rFonts w:cs="Times New Roman"/>
+          <w:szCs w:val="24"/>
+        </w:rPr>
       </w:pPr>
       <w:bookmarkStart w:id="0" w:name="_Toc504322514"/>
       <w:r>
+        <w:rPr>
+          <w:rFonts w:cs="Times New Roman"/>
+          <w:szCs w:val="24"/>
+        </w:rPr>
         <w:t>BAB I</w:t>
       </w:r>
       <w:bookmarkEnd w:id="0"/>
@@ -17,9 +25,17 @@
       <w:pPr>
         <w:pStyle w:val="Heading1"/>
         <w:spacing w:before="0" w:line="480" w:lineRule="auto"/>
+        <w:rPr>
+          <w:rFonts w:cs="Times New Roman"/>
+          <w:szCs w:val="24"/>
+        </w:rPr>
       </w:pPr>
       <w:bookmarkStart w:id="1" w:name="_Toc504322515"/>
       <w:r>
+        <w:rPr>
+          <w:rFonts w:cs="Times New Roman"/>
+          <w:szCs w:val="24"/>
+        </w:rPr>
         <w:t>PENDAHULUAN</w:t>
       </w:r>
       <w:bookmarkEnd w:id="1"/>
@@ -27,12 +43,16 @@
     <w:p>
       <w:pPr>
         <w:spacing w:line="480" w:lineRule="auto"/>
-      </w:pPr>
-    </w:p>
-    <w:p>
-      <w:pPr>
-        <w:spacing w:line="480" w:lineRule="auto"/>
-        <w:ind w:firstLine="426"/>
+        <w:rPr>
+          <w:rFonts w:cs="Times New Roman"/>
+          <w:szCs w:val="24"/>
+        </w:rPr>
+      </w:pPr>
+    </w:p>
+    <w:p>
+      <w:pPr>
+        <w:spacing w:line="480" w:lineRule="auto"/>
+        <w:ind w:firstLine="567"/>
         <w:rPr>
           <w:rFonts w:cs="Times New Roman"/>
           <w:szCs w:val="24"/>
@@ -47,217 +67,196 @@
         </w:rPr>
         <w:t>Bab ini menguraikan tentang latar belakang penelitian, identifikasi masalah, batasan masalah, maksud dan tujuan penelitian, kegunaan penelitian, metodologi penelitian, dan sistematika penulisan.</w:t>
       </w:r>
+    </w:p>
+    <w:p>
+      <w:pPr>
+        <w:spacing w:line="480" w:lineRule="auto"/>
+        <w:rPr>
+          <w:rFonts w:cs="Times New Roman"/>
+          <w:szCs w:val="24"/>
+          <w:lang w:val="en-US"/>
+        </w:rPr>
+      </w:pPr>
     </w:p>
     <w:p>
       <w:pPr>
         <w:pStyle w:val="Heading2"/>
         <w:numPr>
-          <w:ilvl w:val="1"/>
-          <w:numId w:val="5"/>
+          <w:ilvl w:val="0"/>
+          <w:numId w:val="9"/>
         </w:numPr>
+        <w:tabs>
+          <w:tab w:val="clear" w:pos="426"/>
+        </w:tabs>
         <w:spacing w:before="0" w:after="0" w:line="480" w:lineRule="auto"/>
+        <w:ind w:left="567" w:hanging="567"/>
+        <w:rPr>
+          <w:rFonts w:cs="Times New Roman"/>
+          <w:szCs w:val="24"/>
+        </w:rPr>
       </w:pPr>
       <w:bookmarkStart w:id="2" w:name="_Toc504322516"/>
-      <w:r>
+      <w:bookmarkStart w:id="3" w:name="_Toc508583529"/>
+      <w:r>
+        <w:rPr>
+          <w:rFonts w:cs="Times New Roman"/>
+          <w:szCs w:val="24"/>
+        </w:rPr>
         <w:t>Latar Belakang</w:t>
       </w:r>
       <w:bookmarkEnd w:id="2"/>
-    </w:p>
-    <w:p>
-      <w:pPr>
-        <w:spacing w:line="480" w:lineRule="auto"/>
-        <w:ind w:firstLine="420"/>
-      </w:pPr>
-      <w:r>
-        <w:rPr>
+      <w:bookmarkEnd w:id="3"/>
+    </w:p>
+    <w:p>
+      <w:pPr>
+        <w:spacing w:line="480" w:lineRule="auto"/>
+        <w:ind w:firstLine="567"/>
+        <w:rPr>
+          <w:rFonts w:cs="Times New Roman"/>
+          <w:szCs w:val="24"/>
+        </w:rPr>
+      </w:pPr>
+      <w:r>
+        <w:rPr>
+          <w:rFonts w:cs="Times New Roman"/>
+          <w:szCs w:val="24"/>
           <w:lang w:val="en-US"/>
         </w:rPr>
         <w:t xml:space="preserve">Pengenalan pola atau </w:t>
       </w:r>
       <w:r>
         <w:rPr>
+          <w:rFonts w:cs="Times New Roman"/>
           <w:i/>
+          <w:szCs w:val="24"/>
           <w:lang w:val="en-US"/>
         </w:rPr>
         <w:t>pattern recognition</w:t>
       </w:r>
       <w:r>
         <w:rPr>
+          <w:rFonts w:cs="Times New Roman"/>
+          <w:szCs w:val="24"/>
           <w:lang w:val="en-US"/>
         </w:rPr>
         <w:t xml:space="preserve"> </w:t>
       </w:r>
       <w:r>
+        <w:rPr>
+          <w:rFonts w:cs="Times New Roman"/>
+          <w:szCs w:val="24"/>
+        </w:rPr>
         <w:t>merupakan</w:t>
       </w:r>
       <w:r>
         <w:rPr>
+          <w:rFonts w:cs="Times New Roman"/>
+          <w:szCs w:val="24"/>
+          <w:lang w:val="en-US"/>
+        </w:rPr>
+        <w:t xml:space="preserve"> kemampuan mengenali objek berdasarkan ciri-ciri dan pengetahuan yang diamati dari objek-objek tersebut. Implementasi pengenalan pola salah satunya yaitu terhadap citra digital. Pengenalan pola pada citra digital telah diimplementasikan di berbagai area kehidupan, seperti pada pengenalan wajah, huruf, sidik jari, dan berbagai objek lainnya.</w:t>
+      </w:r>
+      <w:r>
+        <w:rPr>
+          <w:rFonts w:cs="Times New Roman"/>
+          <w:i/>
+          <w:szCs w:val="24"/>
           <w:lang w:val="en-US"/>
         </w:rPr>
         <w:t xml:space="preserve"> </w:t>
       </w:r>
       <w:r>
         <w:rPr>
-          <w:lang w:val="en-US"/>
-        </w:rPr>
-        <w:t>kemampuan</w:t>
-      </w:r>
-      <w:r>
-        <w:rPr>
-          <w:lang w:val="en-US"/>
-        </w:rPr>
-        <w:t xml:space="preserve"> mengenali objek berdasarkan ciri-ciri dan pengetahuan yang diamati dari objek-objek tersebut. Implementasi pengenalan pola salah satunya yaitu terhadap citra digital.</w:t>
-      </w:r>
-      <w:r>
-        <w:rPr>
-          <w:lang w:val="en-US"/>
-        </w:rPr>
-        <w:t xml:space="preserve"> Pengenalan pola pada citra digital</w:t>
-      </w:r>
-      <w:r>
-        <w:rPr>
-          <w:lang w:val="en-US"/>
-        </w:rPr>
-        <w:t xml:space="preserve"> telah diimplementasikan di berbagai area kehidupan, seperti pada pengenalan wajah, huruf, sidik jari, dan </w:t>
-      </w:r>
-      <w:r>
-        <w:rPr>
-          <w:lang w:val="en-US"/>
-        </w:rPr>
-        <w:t xml:space="preserve">berbagai objek </w:t>
-      </w:r>
-      <w:r>
-        <w:rPr>
-          <w:lang w:val="en-US"/>
-        </w:rPr>
-        <w:t>lainnya.</w:t>
-      </w:r>
-      <w:r>
-        <w:rPr>
-          <w:i/>
-          <w:lang w:val="en-US"/>
+          <w:rFonts w:cs="Times New Roman"/>
+          <w:szCs w:val="24"/>
         </w:rPr>
         <w:t xml:space="preserve"> </w:t>
       </w:r>
       <w:r>
+        <w:rPr>
+          <w:rFonts w:cs="Times New Roman"/>
+          <w:szCs w:val="24"/>
+          <w:lang w:val="en-US"/>
+        </w:rPr>
+        <w:t>Saat ini, bidang tersebut memiliki berbagai macam permasalah yang masih sukar dipecahkan, sehingga masih gencar dikembangkan oleh para peneliti</w:t>
+      </w:r>
+      <w:r>
+        <w:rPr>
+          <w:rFonts w:cs="Times New Roman"/>
+          <w:szCs w:val="24"/>
+        </w:rPr>
+        <w:t>.</w:t>
+      </w:r>
+      <w:r>
+        <w:rPr>
+          <w:rFonts w:cs="Times New Roman"/>
+          <w:szCs w:val="24"/>
+          <w:lang w:val="en-US"/>
+        </w:rPr>
+        <w:t xml:space="preserve"> Pada dasarnya,</w:t>
+      </w:r>
+      <w:r>
+        <w:rPr>
+          <w:rFonts w:cs="Times New Roman"/>
+          <w:szCs w:val="24"/>
+        </w:rPr>
         <w:t xml:space="preserve"> </w:t>
       </w:r>
       <w:r>
         <w:rPr>
-          <w:lang w:val="en-US"/>
-        </w:rPr>
-        <w:t>S</w:t>
-      </w:r>
-      <w:r>
-        <w:rPr>
-          <w:lang w:val="en-US"/>
-        </w:rPr>
-        <w:t>aat ini, b</w:t>
-      </w:r>
-      <w:r>
-        <w:rPr>
-          <w:lang w:val="en-US"/>
-        </w:rPr>
-        <w:t xml:space="preserve">idang </w:t>
-      </w:r>
-      <w:r>
-        <w:rPr>
-          <w:lang w:val="en-US"/>
-        </w:rPr>
-        <w:t>tersebut</w:t>
-      </w:r>
-      <w:r>
-        <w:rPr>
-          <w:lang w:val="en-US"/>
-        </w:rPr>
-        <w:t xml:space="preserve"> m</w:t>
-      </w:r>
-      <w:r>
-        <w:rPr>
-          <w:lang w:val="en-US"/>
-        </w:rPr>
-        <w:t>emiliki</w:t>
-      </w:r>
-      <w:r>
-        <w:rPr>
-          <w:lang w:val="en-US"/>
-        </w:rPr>
-        <w:t xml:space="preserve"> </w:t>
-      </w:r>
-      <w:r>
-        <w:rPr>
-          <w:lang w:val="en-US"/>
-        </w:rPr>
-        <w:t>berbagai macam permasalah yang</w:t>
-      </w:r>
-      <w:r>
-        <w:rPr>
-          <w:lang w:val="en-US"/>
-        </w:rPr>
-        <w:t xml:space="preserve"> masih</w:t>
-      </w:r>
-      <w:r>
-        <w:rPr>
-          <w:lang w:val="en-US"/>
-        </w:rPr>
-        <w:t xml:space="preserve"> sukar dipecahkan, sehingga masih</w:t>
-      </w:r>
-      <w:r>
-        <w:rPr>
-          <w:lang w:val="en-US"/>
-        </w:rPr>
-        <w:t xml:space="preserve"> gencar dikembangkan oleh para peneliti</w:t>
-      </w:r>
-      <w:r>
-        <w:t>.</w:t>
-      </w:r>
-      <w:r>
-        <w:rPr>
-          <w:lang w:val="en-US"/>
-        </w:rPr>
-        <w:t xml:space="preserve"> Pada dasarnya,</w:t>
-      </w:r>
-      <w:r>
-        <w:t xml:space="preserve"> </w:t>
-      </w:r>
-      <w:r>
-        <w:rPr>
+          <w:rFonts w:cs="Times New Roman"/>
+          <w:szCs w:val="24"/>
           <w:lang w:val="en-US"/>
         </w:rPr>
         <w:t>p</w:t>
       </w:r>
       <w:r>
+        <w:rPr>
+          <w:rFonts w:cs="Times New Roman"/>
+          <w:szCs w:val="24"/>
+        </w:rPr>
         <w:t xml:space="preserve">roses ini </w:t>
       </w:r>
       <w:r>
         <w:rPr>
+          <w:rFonts w:cs="Times New Roman"/>
+          <w:szCs w:val="24"/>
           <w:lang w:val="en-US"/>
         </w:rPr>
         <w:t xml:space="preserve">bekerja dengan </w:t>
       </w:r>
       <w:r>
+        <w:rPr>
+          <w:rFonts w:cs="Times New Roman"/>
+          <w:szCs w:val="24"/>
+        </w:rPr>
         <w:t xml:space="preserve">mencari kemiripan </w:t>
       </w:r>
       <w:r>
         <w:rPr>
+          <w:rFonts w:cs="Times New Roman"/>
+          <w:szCs w:val="24"/>
           <w:lang w:val="en-US"/>
         </w:rPr>
         <w:t xml:space="preserve">fitur-fitur </w:t>
       </w:r>
       <w:r>
-        <w:t>suatu citra digital dengan citra digital lainnya</w:t>
-      </w:r>
-      <w:r>
-        <w:t>.</w:t>
-      </w:r>
-    </w:p>
-    <w:p>
-      <w:pPr>
-        <w:spacing w:line="480" w:lineRule="auto"/>
-        <w:ind w:firstLine="426"/>
+        <w:rPr>
+          <w:rFonts w:cs="Times New Roman"/>
+          <w:szCs w:val="24"/>
+        </w:rPr>
+        <w:t>suatu citra digital dengan citra digital lainnya.</w:t>
+      </w:r>
+    </w:p>
+    <w:p>
+      <w:pPr>
+        <w:spacing w:line="480" w:lineRule="auto"/>
+        <w:ind w:firstLine="567"/>
+        <w:rPr>
+          <w:rFonts w:cs="Times New Roman"/>
+          <w:szCs w:val="24"/>
+        </w:rPr>
         <w:sectPr>
-          <w:headerReference w:type="default" r:id="rId8"/>
-          <w:footerReference w:type="default" r:id="rId9"/>
           <w:pgSz w:w="11906" w:h="16838" w:code="9"/>
           <w:pgMar w:top="2268" w:right="1701" w:bottom="1701" w:left="2268" w:header="720" w:footer="720" w:gutter="0"/>
           <w:pgNumType w:start="1"/>
@@ -267,152 +266,199 @@
       </w:pPr>
       <w:r>
         <w:rPr>
-          <w:lang w:val="en-US"/>
-        </w:rPr>
-        <w:t xml:space="preserve">Untuk </w:t>
-      </w:r>
-      <w:r>
-        <w:rPr>
-          <w:lang w:val="en-US"/>
-        </w:rPr>
-        <w:t xml:space="preserve">memperoleh fitur-fitur </w:t>
-      </w:r>
-      <w:r>
-        <w:rPr>
-          <w:lang w:val="en-US"/>
-        </w:rPr>
-        <w:t>pada setiap citra digital perlu dilakukan proses ekstraksi fitur</w:t>
-      </w:r>
-      <w:r>
-        <w:rPr>
-          <w:lang w:val="en-US"/>
-        </w:rPr>
-        <w:t xml:space="preserve"> atau </w:t>
-      </w:r>
-      <w:r>
-        <w:rPr>
+          <w:rFonts w:cs="Times New Roman"/>
+          <w:szCs w:val="24"/>
+          <w:lang w:val="en-US"/>
+        </w:rPr>
+        <w:t xml:space="preserve">Untuk memperoleh fitur-fitur pada setiap citra digital perlu dilakukan proses ekstraksi fitur atau </w:t>
+      </w:r>
+      <w:r>
+        <w:rPr>
+          <w:rFonts w:cs="Times New Roman"/>
           <w:i/>
+          <w:szCs w:val="24"/>
           <w:lang w:val="en-US"/>
         </w:rPr>
         <w:t>feature extraction</w:t>
       </w:r>
       <w:r>
         <w:rPr>
-          <w:lang w:val="en-US"/>
+          <w:rFonts w:cs="Times New Roman"/>
+          <w:szCs w:val="24"/>
+          <w:lang w:val="en-US"/>
+        </w:rPr>
+        <w:t xml:space="preserve">. Fitur-fitur ini akan digunakan sebagai parameter khusus untuk membedakan suatu objek citra dengan citra lainnya. </w:t>
+      </w:r>
+      <w:r>
+        <w:rPr>
+          <w:rFonts w:cs="Times New Roman"/>
+          <w:szCs w:val="24"/>
+        </w:rPr>
+        <w:t>Sebelumnya</w:t>
+      </w:r>
+      <w:r>
+        <w:rPr>
+          <w:rFonts w:cs="Times New Roman"/>
+          <w:szCs w:val="24"/>
+          <w:lang w:val="en-US"/>
+        </w:rPr>
+        <w:t>,</w:t>
+      </w:r>
+      <w:r>
+        <w:rPr>
+          <w:rFonts w:cs="Times New Roman"/>
+          <w:szCs w:val="24"/>
+        </w:rPr>
+        <w:t xml:space="preserve"> ekstraksi fitur yang biasa digunakan pada </w:t>
+      </w:r>
+      <w:r>
+        <w:rPr>
+          <w:rFonts w:cs="Times New Roman"/>
+          <w:szCs w:val="24"/>
+          <w:lang w:val="en-US"/>
+        </w:rPr>
+        <w:t xml:space="preserve">pengenalan citra </w:t>
+      </w:r>
+      <w:r>
+        <w:rPr>
+          <w:rFonts w:cs="Times New Roman"/>
+          <w:szCs w:val="24"/>
+          <w:lang w:val="en-US"/>
+        </w:rPr>
+        <w:t>yaitu</w:t>
+      </w:r>
+      <w:r>
+        <w:rPr>
+          <w:rFonts w:cs="Times New Roman"/>
+          <w:szCs w:val="24"/>
+          <w:lang w:val="en-US"/>
+        </w:rPr>
+        <w:t xml:space="preserve"> dengan </w:t>
+      </w:r>
+      <w:r>
+        <w:rPr>
+          <w:rFonts w:cs="Times New Roman"/>
+          <w:szCs w:val="24"/>
+        </w:rPr>
+        <w:t xml:space="preserve">menggunakan ekstraksi </w:t>
+      </w:r>
+      <w:r>
+        <w:rPr>
+          <w:rFonts w:cs="Times New Roman"/>
+          <w:szCs w:val="24"/>
+          <w:lang w:val="en-US"/>
+        </w:rPr>
+        <w:t xml:space="preserve"> </w:t>
+      </w:r>
+      <w:r>
+        <w:rPr>
+          <w:rFonts w:cs="Times New Roman"/>
+          <w:szCs w:val="24"/>
+        </w:rPr>
+        <w:t xml:space="preserve">ciri </w:t>
+      </w:r>
+      <w:r>
+        <w:rPr>
+          <w:rFonts w:cs="Times New Roman"/>
+          <w:szCs w:val="24"/>
+          <w:lang w:val="en-US"/>
+        </w:rPr>
+        <w:t xml:space="preserve">berupa </w:t>
+      </w:r>
+      <w:r>
+        <w:rPr>
+          <w:rFonts w:cs="Times New Roman"/>
+          <w:szCs w:val="24"/>
+        </w:rPr>
+        <w:t>bentuk, warna, ukuran, geometri, tekstur</w:t>
+      </w:r>
+      <w:r>
+        <w:rPr>
+          <w:rFonts w:cs="Times New Roman"/>
+          <w:szCs w:val="24"/>
+          <w:lang w:val="en-US"/>
+        </w:rPr>
+        <w:t>, dan lain-lain</w:t>
+      </w:r>
+      <w:r>
+        <w:rPr>
+          <w:rFonts w:cs="Times New Roman"/>
+          <w:szCs w:val="24"/>
         </w:rPr>
         <w:t>.</w:t>
       </w:r>
-      <w:r>
-        <w:rPr>
-          <w:lang w:val="en-US"/>
-        </w:rPr>
-        <w:t xml:space="preserve"> Fitur-fitur ini akan digunakan </w:t>
-      </w:r>
-      <w:r>
-        <w:rPr>
-          <w:lang w:val="en-US"/>
-        </w:rPr>
-        <w:t xml:space="preserve">sebagai parameter khusus untuk </w:t>
-      </w:r>
-      <w:r>
-        <w:rPr>
-          <w:lang w:val="en-US"/>
-        </w:rPr>
-        <w:t>membedakan</w:t>
-      </w:r>
-      <w:r>
-        <w:rPr>
-          <w:lang w:val="en-US"/>
-        </w:rPr>
-        <w:t xml:space="preserve"> suatu objek citra dengan citra lainnya. </w:t>
-      </w:r>
-      <w:r>
-        <w:t>Sebelumnya</w:t>
-      </w:r>
-      <w:r>
-        <w:rPr>
-          <w:lang w:val="en-US"/>
-        </w:rPr>
-        <w:t>,</w:t>
-      </w:r>
-      <w:r>
-        <w:t xml:space="preserve"> ekstraksi fitur yang biasa digunakan pada </w:t>
-      </w:r>
-      <w:r>
-        <w:rPr>
-          <w:lang w:val="en-US"/>
-        </w:rPr>
-        <w:t xml:space="preserve">pengenalan citra </w:t>
-      </w:r>
-      <w:r>
-        <w:rPr>
-          <w:lang w:val="en-US"/>
-        </w:rPr>
-        <w:t xml:space="preserve">adalah dengan </w:t>
-      </w:r>
-      <w:r>
-        <w:t xml:space="preserve">menggunakan ekstraksi </w:t>
-      </w:r>
-      <w:r>
-        <w:rPr>
-          <w:lang w:val="en-US"/>
-        </w:rPr>
-        <w:t xml:space="preserve"> </w:t>
-      </w:r>
-      <w:r>
-        <w:t xml:space="preserve">ciri </w:t>
-      </w:r>
-      <w:r>
-        <w:rPr>
-          <w:lang w:val="en-US"/>
-        </w:rPr>
-        <w:t xml:space="preserve">berupa </w:t>
-      </w:r>
-      <w:r>
-        <w:t>bentuk, warna, ukuran, geometri, tekstur</w:t>
-      </w:r>
-      <w:r>
-        <w:rPr>
-          <w:lang w:val="en-US"/>
-        </w:rPr>
-        <w:t>, dan lain-lain</w:t>
-      </w:r>
-      <w:r>
-        <w:t>.</w:t>
-      </w:r>
-    </w:p>
-    <w:p>
-      <w:pPr>
-        <w:spacing w:line="480" w:lineRule="auto"/>
-        <w:ind w:firstLine="426"/>
-        <w:rPr>
-          <w:lang w:val="en-US"/>
-        </w:rPr>
-      </w:pPr>
-      <w:r>
-        <w:rPr>
+    </w:p>
+    <w:p>
+      <w:pPr>
+        <w:spacing w:line="480" w:lineRule="auto"/>
+        <w:ind w:firstLine="567"/>
+        <w:rPr>
+          <w:rFonts w:cs="Times New Roman"/>
+          <w:szCs w:val="24"/>
+          <w:lang w:val="en-US"/>
+        </w:rPr>
+      </w:pPr>
+      <w:r>
+        <w:rPr>
+          <w:rFonts w:cs="Times New Roman"/>
+          <w:szCs w:val="24"/>
           <w:lang w:val="en-US"/>
         </w:rPr>
         <w:lastRenderedPageBreak/>
         <w:t>Teknik analisis citra berbasis piksel yang tradisional tidak menghasilkan ekstraksi yang efisien karena hanya merepresentasikan konten</w:t>
       </w:r>
       <w:r>
+        <w:rPr>
+          <w:rFonts w:cs="Times New Roman"/>
+          <w:szCs w:val="24"/>
+          <w:lang w:val="en-US"/>
+        </w:rPr>
+        <w:t xml:space="preserve">-konten </w:t>
+      </w:r>
+      <w:r>
+        <w:rPr>
+          <w:rFonts w:cs="Times New Roman"/>
+          <w:szCs w:val="24"/>
+          <w:lang w:val="en-US"/>
+        </w:rPr>
+        <w:t xml:space="preserve">dari setiap </w:t>
+      </w:r>
+      <w:r>
+        <w:rPr>
+          <w:rFonts w:cs="Times New Roman"/>
+          <w:szCs w:val="24"/>
+          <w:lang w:val="en-US"/>
+        </w:rPr>
+        <w:t>piksel</w:t>
+      </w:r>
+      <w:r>
+        <w:rPr>
+          <w:rFonts w:cs="Times New Roman"/>
+          <w:szCs w:val="24"/>
+        </w:rPr>
         <w:t xml:space="preserve">. </w:t>
       </w:r>
       <w:r>
         <w:rPr>
+          <w:rFonts w:cs="Times New Roman"/>
+          <w:szCs w:val="24"/>
           <w:lang w:val="en-US"/>
         </w:rPr>
         <w:t xml:space="preserve">Pendekatan yang sangat menjanjikan adalah dengan mengekstraksi </w:t>
       </w:r>
       <w:r>
         <w:rPr>
-          <w:lang w:val="en-US"/>
-        </w:rPr>
-        <w:t>graf</w:t>
-      </w:r>
-      <w:r>
-        <w:rPr>
+          <w:rFonts w:cs="Times New Roman"/>
+          <w:i/>
+          <w:szCs w:val="24"/>
+          <w:lang w:val="en-US"/>
+        </w:rPr>
+        <w:t>graph</w:t>
+      </w:r>
+      <w:r>
+        <w:rPr>
+          <w:rFonts w:cs="Times New Roman"/>
+          <w:szCs w:val="24"/>
           <w:lang w:val="en-US"/>
         </w:rPr>
         <w:t xml:space="preserve"> dari citra </w:t>
@@ -420,6 +466,8 @@
       <w:sdt>
         <w:sdtPr>
           <w:rPr>
+            <w:rFonts w:cs="Times New Roman"/>
+            <w:szCs w:val="24"/>
             <w:lang w:val="en-US"/>
           </w:rPr>
           <w:id w:val="-737166735"/>
@@ -429,30 +477,40 @@
         <w:sdtContent>
           <w:r>
             <w:rPr>
+              <w:rFonts w:cs="Times New Roman"/>
+              <w:szCs w:val="24"/>
               <w:lang w:val="en-US"/>
             </w:rPr>
             <w:fldChar w:fldCharType="begin"/>
           </w:r>
           <w:r>
             <w:rPr>
+              <w:rFonts w:cs="Times New Roman"/>
+              <w:szCs w:val="24"/>
               <w:lang w:val="en-US"/>
             </w:rPr>
             <w:instrText xml:space="preserve"> CITATION Akm17 \l 1033 </w:instrText>
           </w:r>
           <w:r>
             <w:rPr>
+              <w:rFonts w:cs="Times New Roman"/>
+              <w:szCs w:val="24"/>
               <w:lang w:val="en-US"/>
             </w:rPr>
             <w:fldChar w:fldCharType="separate"/>
           </w:r>
           <w:r>
             <w:rPr>
+              <w:rFonts w:cs="Times New Roman"/>
+              <w:szCs w:val="24"/>
               <w:lang w:val="en-US"/>
             </w:rPr>
             <w:t>(Akmal, Suwardi, &amp; Munir, 2017)</w:t>
           </w:r>
           <w:r>
             <w:rPr>
+              <w:rFonts w:cs="Times New Roman"/>
+              <w:szCs w:val="24"/>
               <w:lang w:val="en-US"/>
             </w:rPr>
             <w:fldChar w:fldCharType="end"/>
@@ -461,204 +519,351 @@
       </w:sdt>
       <w:r>
         <w:rPr>
+          <w:rFonts w:cs="Times New Roman"/>
+          <w:szCs w:val="24"/>
           <w:lang w:val="en-US"/>
         </w:rPr>
         <w:t xml:space="preserve">. </w:t>
       </w:r>
       <w:r>
+        <w:rPr>
+          <w:rFonts w:cs="Times New Roman"/>
+          <w:szCs w:val="24"/>
+        </w:rPr>
         <w:t xml:space="preserve">Hal ini dikarenakan </w:t>
       </w:r>
       <w:r>
         <w:rPr>
-          <w:lang w:val="en-US"/>
-        </w:rPr>
-        <w:t>graf</w:t>
-      </w:r>
-      <w:r>
+          <w:rFonts w:cs="Times New Roman"/>
+          <w:i/>
+          <w:szCs w:val="24"/>
+          <w:lang w:val="en-US"/>
+        </w:rPr>
+        <w:t>graph</w:t>
+      </w:r>
+      <w:r>
+        <w:rPr>
+          <w:rFonts w:cs="Times New Roman"/>
+          <w:szCs w:val="24"/>
+        </w:rPr>
         <w:t xml:space="preserve"> diyakini memiliki struktur penjelas yang lebih efektif berkat kemampuannya untuk merepresentasikan informasi relasional. Selain itu</w:t>
       </w:r>
       <w:r>
         <w:rPr>
+          <w:rFonts w:cs="Times New Roman"/>
+          <w:szCs w:val="24"/>
           <w:lang w:val="en-US"/>
         </w:rPr>
         <w:t>,</w:t>
       </w:r>
       <w:r>
+        <w:rPr>
+          <w:rFonts w:cs="Times New Roman"/>
+          <w:szCs w:val="24"/>
+        </w:rPr>
         <w:t xml:space="preserve"> </w:t>
       </w:r>
       <w:r>
         <w:rPr>
-          <w:lang w:val="en-US"/>
-        </w:rPr>
-        <w:t>graf</w:t>
-      </w:r>
-      <w:r>
-        <w:rPr>
+          <w:rFonts w:cs="Times New Roman"/>
           <w:i/>
+          <w:szCs w:val="24"/>
+          <w:lang w:val="en-US"/>
+        </w:rPr>
+        <w:t>graph</w:t>
+      </w:r>
+      <w:r>
+        <w:rPr>
+          <w:rFonts w:cs="Times New Roman"/>
+          <w:i/>
+          <w:szCs w:val="24"/>
         </w:rPr>
         <w:t xml:space="preserve"> </w:t>
       </w:r>
       <w:r>
+        <w:rPr>
+          <w:rFonts w:cs="Times New Roman"/>
+          <w:szCs w:val="24"/>
+        </w:rPr>
         <w:t xml:space="preserve">juga dapat digunakan untuk menyediakan deskripsi citra yang lebih efisien melalui kumpulan </w:t>
       </w:r>
       <w:r>
         <w:rPr>
+          <w:rFonts w:cs="Times New Roman"/>
+          <w:szCs w:val="24"/>
+          <w:lang w:val="en-US"/>
+        </w:rPr>
+        <w:t>simpul</w:t>
+      </w:r>
+      <w:r>
+        <w:rPr>
+          <w:rFonts w:cs="Times New Roman"/>
+          <w:szCs w:val="24"/>
+        </w:rPr>
+        <w:t xml:space="preserve"> dengan atribut </w:t>
+      </w:r>
+      <w:r>
+        <w:rPr>
+          <w:rFonts w:cs="Times New Roman"/>
+          <w:szCs w:val="24"/>
+          <w:lang w:val="en-US"/>
+        </w:rPr>
+        <w:t>ditentukan</w:t>
+      </w:r>
+      <w:r>
+        <w:rPr>
+          <w:rFonts w:cs="Times New Roman"/>
+          <w:szCs w:val="24"/>
+        </w:rPr>
+        <w:t xml:space="preserve"> menurut komponen citra, serta </w:t>
+      </w:r>
+      <w:r>
+        <w:rPr>
+          <w:rFonts w:cs="Times New Roman"/>
           <w:i/>
-        </w:rPr>
-        <w:t>nodes</w:t>
-      </w:r>
-      <w:r>
-        <w:t xml:space="preserve"> dengan atribut </w:t>
-      </w:r>
-      <w:r>
-        <w:rPr>
-          <w:lang w:val="en-US"/>
-        </w:rPr>
-        <w:t>ditentukan</w:t>
-      </w:r>
-      <w:r>
-        <w:t xml:space="preserve"> menurut komponen citra, serta </w:t>
-      </w:r>
-      <w:r>
-        <w:rPr>
-          <w:i/>
+          <w:szCs w:val="24"/>
         </w:rPr>
         <w:t>edges</w:t>
       </w:r>
       <w:r>
+        <w:rPr>
+          <w:rFonts w:cs="Times New Roman"/>
+          <w:szCs w:val="24"/>
+        </w:rPr>
         <w:t xml:space="preserve"> dengan pendekatan nilai bobot yang sesuai dengan kebutuhan citra</w:t>
       </w:r>
       <w:sdt>
         <w:sdtPr>
+          <w:rPr>
+            <w:rFonts w:cs="Times New Roman"/>
+            <w:szCs w:val="24"/>
+          </w:rPr>
           <w:id w:val="-1012059160"/>
           <w:citation/>
         </w:sdtPr>
         <w:sdtEndPr/>
         <w:sdtContent>
           <w:r>
+            <w:rPr>
+              <w:rFonts w:cs="Times New Roman"/>
+              <w:szCs w:val="24"/>
+            </w:rPr>
             <w:fldChar w:fldCharType="begin"/>
           </w:r>
           <w:r>
             <w:rPr>
+              <w:rFonts w:cs="Times New Roman"/>
+              <w:szCs w:val="24"/>
               <w:lang w:val="en-US"/>
             </w:rPr>
             <w:instrText xml:space="preserve"> CITATION Sha12 \l 1033 </w:instrText>
           </w:r>
           <w:r>
+            <w:rPr>
+              <w:rFonts w:cs="Times New Roman"/>
+              <w:szCs w:val="24"/>
+            </w:rPr>
             <w:fldChar w:fldCharType="separate"/>
           </w:r>
           <w:r>
             <w:rPr>
+              <w:rFonts w:cs="Times New Roman"/>
+              <w:szCs w:val="24"/>
               <w:lang w:val="en-US"/>
             </w:rPr>
             <w:t xml:space="preserve"> (Sharma, et al., 2012)</w:t>
           </w:r>
           <w:r>
+            <w:rPr>
+              <w:rFonts w:cs="Times New Roman"/>
+              <w:szCs w:val="24"/>
+            </w:rPr>
             <w:fldChar w:fldCharType="end"/>
           </w:r>
         </w:sdtContent>
       </w:sdt>
       <w:r>
+        <w:rPr>
+          <w:rFonts w:cs="Times New Roman"/>
+          <w:szCs w:val="24"/>
+        </w:rPr>
         <w:t>.</w:t>
       </w:r>
       <w:r>
         <w:rPr>
+          <w:rFonts w:cs="Times New Roman"/>
+          <w:szCs w:val="24"/>
+          <w:lang w:val="en-US"/>
+        </w:rPr>
+        <w:t xml:space="preserve"> Pada beberapa penelitian telah dilakukan uji coba menggunakan ekstraksi fitur berbasis </w:t>
+      </w:r>
+      <w:r>
+        <w:rPr>
+          <w:rFonts w:cs="Times New Roman"/>
+          <w:i/>
+          <w:szCs w:val="24"/>
+          <w:lang w:val="en-US"/>
+        </w:rPr>
+        <w:t>graph</w:t>
+      </w:r>
+      <w:r>
+        <w:rPr>
+          <w:rFonts w:cs="Times New Roman"/>
+          <w:i/>
+          <w:szCs w:val="24"/>
           <w:lang w:val="en-US"/>
         </w:rPr>
         <w:t xml:space="preserve"> </w:t>
       </w:r>
       <w:r>
         <w:rPr>
-          <w:lang w:val="en-US"/>
-        </w:rPr>
-        <w:t xml:space="preserve">Pada beberapa penelitian telah dilakukan uji coba menggunakan ekstraksi fitur berbasis graf, dimana penelitian-penelitian tersebut menghasilkan fitur </w:t>
-      </w:r>
-      <w:r>
-        <w:rPr>
-          <w:lang w:val="en-US"/>
-        </w:rPr>
-        <w:t>yang lebih fleksibel dan kuat</w:t>
-      </w:r>
-      <w:r>
+          <w:rFonts w:cs="Times New Roman"/>
+          <w:szCs w:val="24"/>
+          <w:lang w:val="en-US"/>
+        </w:rPr>
+        <w:t xml:space="preserve">salah satunya dengan menghasilkan </w:t>
+      </w:r>
+      <w:r>
+        <w:rPr>
+          <w:rFonts w:cs="Times New Roman"/>
+          <w:i/>
+          <w:szCs w:val="24"/>
+          <w:lang w:val="en-US"/>
+        </w:rPr>
+        <w:t>region adjacency graph</w:t>
+      </w:r>
+      <w:r>
+        <w:rPr>
+          <w:rFonts w:cs="Times New Roman"/>
+          <w:szCs w:val="24"/>
+          <w:lang w:val="en-US"/>
+        </w:rPr>
+        <w:t xml:space="preserve"> dari citra tersegmentasi</w:t>
+      </w:r>
+      <w:r>
+        <w:rPr>
+          <w:rFonts w:cs="Times New Roman"/>
+          <w:szCs w:val="24"/>
+          <w:lang w:val="en-US"/>
+        </w:rPr>
+        <w:t>, di mana penelitian-penelitian tersebut menghasilkan fitur yang lebih fleksibel dan kuat</w:t>
+      </w:r>
+      <w:r>
+        <w:rPr>
+          <w:rFonts w:cs="Times New Roman"/>
+          <w:szCs w:val="24"/>
+          <w:lang w:val="en-US"/>
+        </w:rPr>
+        <w:t xml:space="preserve"> dari ekstraksi fitur piksel tradisional</w:t>
+      </w:r>
+      <w:r>
+        <w:rPr>
+          <w:rFonts w:cs="Times New Roman"/>
+          <w:szCs w:val="24"/>
+        </w:rPr>
         <w:t>.</w:t>
       </w:r>
     </w:p>
     <w:p>
       <w:pPr>
         <w:spacing w:line="480" w:lineRule="auto"/>
-        <w:ind w:firstLine="426"/>
-        <w:rPr>
-          <w:lang w:val="en-US"/>
-        </w:rPr>
-      </w:pPr>
-      <w:r>
-        <w:rPr>
+        <w:ind w:firstLine="567"/>
+        <w:rPr>
+          <w:rFonts w:cs="Times New Roman"/>
+          <w:szCs w:val="24"/>
+          <w:lang w:val="en-US"/>
+        </w:rPr>
+      </w:pPr>
+      <w:r>
+        <w:rPr>
+          <w:rFonts w:cs="Times New Roman"/>
           <w:i/>
+          <w:szCs w:val="24"/>
           <w:lang w:val="en-US"/>
         </w:rPr>
         <w:t>Graph matching</w:t>
       </w:r>
       <w:r>
         <w:rPr>
+          <w:rFonts w:cs="Times New Roman"/>
+          <w:szCs w:val="24"/>
           <w:lang w:val="en-US"/>
         </w:rPr>
         <w:t xml:space="preserve"> merupakan sebuah teknik yang </w:t>
       </w:r>
       <w:r>
         <w:rPr>
+          <w:rFonts w:cs="Times New Roman"/>
           <w:i/>
+          <w:szCs w:val="24"/>
           <w:lang w:val="en-US"/>
         </w:rPr>
         <w:t>powerful</w:t>
       </w:r>
       <w:r>
         <w:rPr>
+          <w:rFonts w:cs="Times New Roman"/>
+          <w:szCs w:val="24"/>
           <w:lang w:val="en-US"/>
         </w:rPr>
         <w:t xml:space="preserve"> dan </w:t>
       </w:r>
       <w:r>
         <w:rPr>
+          <w:rFonts w:cs="Times New Roman"/>
           <w:i/>
+          <w:szCs w:val="24"/>
           <w:lang w:val="en-US"/>
         </w:rPr>
         <w:t>robust</w:t>
       </w:r>
       <w:r>
         <w:rPr>
+          <w:rFonts w:cs="Times New Roman"/>
+          <w:szCs w:val="24"/>
           <w:lang w:val="en-US"/>
         </w:rPr>
         <w:t xml:space="preserve"> untuk digunakan di bidang-bidang sains. Teknik ini juga sudah banyak digunakan di permasalahan visi komputer, seperti </w:t>
       </w:r>
       <w:r>
         <w:rPr>
+          <w:rFonts w:cs="Times New Roman"/>
           <w:i/>
+          <w:szCs w:val="24"/>
           <w:lang w:val="en-US"/>
         </w:rPr>
         <w:t>feature correspondence</w:t>
       </w:r>
       <w:r>
         <w:rPr>
+          <w:rFonts w:cs="Times New Roman"/>
+          <w:szCs w:val="24"/>
           <w:lang w:val="en-US"/>
         </w:rPr>
         <w:t xml:space="preserve">, </w:t>
       </w:r>
       <w:r>
         <w:rPr>
+          <w:rFonts w:cs="Times New Roman"/>
           <w:i/>
+          <w:szCs w:val="24"/>
           <w:lang w:val="en-US"/>
         </w:rPr>
         <w:t>object recognition</w:t>
       </w:r>
       <w:r>
         <w:rPr>
+          <w:rFonts w:cs="Times New Roman"/>
+          <w:szCs w:val="24"/>
           <w:lang w:val="en-US"/>
         </w:rPr>
         <w:t xml:space="preserve">, dan </w:t>
       </w:r>
       <w:r>
         <w:rPr>
+          <w:rFonts w:cs="Times New Roman"/>
           <w:i/>
+          <w:szCs w:val="24"/>
           <w:lang w:val="en-US"/>
         </w:rPr>
         <w:t xml:space="preserve">video analysis </w:t>
@@ -666,7 +871,9 @@
       <w:sdt>
         <w:sdtPr>
           <w:rPr>
+            <w:rFonts w:cs="Times New Roman"/>
             <w:i/>
+            <w:szCs w:val="24"/>
             <w:lang w:val="en-US"/>
           </w:rPr>
           <w:id w:val="-967429070"/>
@@ -676,34 +883,44 @@
         <w:sdtContent>
           <w:r>
             <w:rPr>
+              <w:rFonts w:cs="Times New Roman"/>
               <w:i/>
+              <w:szCs w:val="24"/>
               <w:lang w:val="en-US"/>
             </w:rPr>
             <w:fldChar w:fldCharType="begin"/>
           </w:r>
           <w:r>
             <w:rPr>
+              <w:rFonts w:cs="Times New Roman"/>
               <w:i/>
+              <w:szCs w:val="24"/>
               <w:lang w:val="en-US"/>
             </w:rPr>
             <w:instrText xml:space="preserve"> CITATION Cho12 \l 1033 </w:instrText>
           </w:r>
           <w:r>
             <w:rPr>
+              <w:rFonts w:cs="Times New Roman"/>
               <w:i/>
+              <w:szCs w:val="24"/>
               <w:lang w:val="en-US"/>
             </w:rPr>
             <w:fldChar w:fldCharType="separate"/>
           </w:r>
           <w:r>
             <w:rPr>
+              <w:rFonts w:cs="Times New Roman"/>
+              <w:szCs w:val="24"/>
               <w:lang w:val="en-US"/>
             </w:rPr>
             <w:t>(Cho &amp; Lee, 2012)</w:t>
           </w:r>
           <w:r>
             <w:rPr>
+              <w:rFonts w:cs="Times New Roman"/>
               <w:i/>
+              <w:szCs w:val="24"/>
               <w:lang w:val="en-US"/>
             </w:rPr>
             <w:fldChar w:fldCharType="end"/>
@@ -712,45 +929,41 @@
       </w:sdt>
       <w:r>
         <w:rPr>
+          <w:rFonts w:cs="Times New Roman"/>
+          <w:szCs w:val="24"/>
           <w:lang w:val="en-US"/>
         </w:rPr>
         <w:t xml:space="preserve">. Tidak seperti teknik lainnya, </w:t>
       </w:r>
       <w:r>
         <w:rPr>
+          <w:rFonts w:cs="Times New Roman"/>
           <w:i/>
+          <w:szCs w:val="24"/>
           <w:lang w:val="en-US"/>
         </w:rPr>
         <w:t>graph matching</w:t>
       </w:r>
       <w:r>
         <w:rPr>
+          <w:rFonts w:cs="Times New Roman"/>
+          <w:szCs w:val="24"/>
           <w:lang w:val="en-US"/>
         </w:rPr>
         <w:t xml:space="preserve"> memberikan fleksibilitas yang lebih terhadap model objek serta menjanjikan hasil dari proses </w:t>
       </w:r>
       <w:r>
         <w:rPr>
-          <w:i/>
-          <w:lang w:val="en-US"/>
-        </w:rPr>
-        <w:t xml:space="preserve">matching </w:t>
-      </w:r>
-      <w:r>
-        <w:rPr>
-          <w:lang w:val="en-US"/>
-        </w:rPr>
-        <w:t xml:space="preserve">dan </w:t>
-      </w:r>
-      <w:r>
-        <w:rPr>
-          <w:i/>
-          <w:lang w:val="en-US"/>
-        </w:rPr>
-        <w:t>recognition</w:t>
-      </w:r>
-      <w:r>
-        <w:rPr>
+          <w:rFonts w:cs="Times New Roman"/>
+          <w:szCs w:val="24"/>
+          <w:lang w:val="en-US"/>
+        </w:rPr>
+        <w:t>pengenalan dan pencocokan</w:t>
+      </w:r>
+      <w:r>
+        <w:rPr>
+          <w:rFonts w:cs="Times New Roman"/>
+          <w:szCs w:val="24"/>
           <w:lang w:val="en-US"/>
         </w:rPr>
         <w:t xml:space="preserve"> yang baik.</w:t>
@@ -761,285 +974,329 @@
         <w:spacing w:line="480" w:lineRule="auto"/>
         <w:ind w:firstLine="426"/>
         <w:rPr>
-          <w:lang w:val="en-US"/>
-        </w:rPr>
-      </w:pPr>
+          <w:rFonts w:cs="Times New Roman"/>
+          <w:szCs w:val="24"/>
+          <w:lang w:val="en-US"/>
+        </w:rPr>
+      </w:pPr>
+      <w:r>
+        <w:rPr>
+          <w:rFonts w:cs="Times New Roman"/>
+          <w:szCs w:val="24"/>
+          <w:lang w:val="en-US"/>
+        </w:rPr>
+        <w:br w:type="page"/>
+      </w:r>
     </w:p>
     <w:p>
       <w:pPr>
         <w:pStyle w:val="Heading2"/>
+        <w:numPr>
+          <w:ilvl w:val="0"/>
+          <w:numId w:val="9"/>
+        </w:numPr>
+        <w:tabs>
+          <w:tab w:val="clear" w:pos="426"/>
+        </w:tabs>
         <w:spacing w:before="0" w:after="0" w:line="480" w:lineRule="auto"/>
-      </w:pPr>
-      <w:r>
-        <w:t xml:space="preserve">1.2 </w:t>
-      </w:r>
-      <w:r>
-        <w:tab/>
+        <w:ind w:left="567" w:hanging="567"/>
+        <w:rPr>
+          <w:rFonts w:cs="Times New Roman"/>
+          <w:szCs w:val="24"/>
+        </w:rPr>
+      </w:pPr>
+      <w:bookmarkStart w:id="4" w:name="_Toc508583530"/>
+      <w:r>
+        <w:rPr>
+          <w:rFonts w:cs="Times New Roman"/>
+          <w:szCs w:val="24"/>
+        </w:rPr>
+        <w:lastRenderedPageBreak/>
         <w:t>Identifikasi Masalah</w:t>
       </w:r>
-    </w:p>
-    <w:p>
-      <w:pPr>
-        <w:spacing w:line="480" w:lineRule="auto"/>
-        <w:ind w:firstLine="426"/>
-      </w:pPr>
-      <w:r>
+      <w:bookmarkEnd w:id="4"/>
+    </w:p>
+    <w:p>
+      <w:pPr>
+        <w:spacing w:line="480" w:lineRule="auto"/>
+        <w:ind w:firstLine="567"/>
+        <w:rPr>
+          <w:rFonts w:cs="Times New Roman"/>
+          <w:szCs w:val="24"/>
+        </w:rPr>
+      </w:pPr>
+      <w:r>
+        <w:rPr>
+          <w:rFonts w:cs="Times New Roman"/>
+          <w:szCs w:val="24"/>
+        </w:rPr>
         <w:t>Mengacu pada latar belakang tersebut, didapatkan identifikasi masalah yang menjadi pokok penelitian ini, yaitu :</w:t>
       </w:r>
     </w:p>
     <w:p>
       <w:pPr>
-        <w:pStyle w:val="ListParagraph"/>
         <w:numPr>
           <w:ilvl w:val="0"/>
           <w:numId w:val="1"/>
         </w:numPr>
         <w:spacing w:line="480" w:lineRule="auto"/>
-        <w:ind w:left="426" w:hanging="426"/>
-      </w:pPr>
-      <w:r>
-        <w:rPr>
-          <w:lang w:val="en-US"/>
-        </w:rPr>
-        <w:t xml:space="preserve">Bagaimana spesifikasi dataset yang </w:t>
-      </w:r>
-      <w:r>
-        <w:rPr>
-          <w:lang w:val="en-US"/>
-        </w:rPr>
-        <w:t>dapat</w:t>
-      </w:r>
-      <w:r>
-        <w:rPr>
-          <w:lang w:val="en-US"/>
-        </w:rPr>
-        <w:t xml:space="preserve"> digunakan dalam penelitian ini.</w:t>
-      </w:r>
-    </w:p>
-    <w:p>
-      <w:pPr>
-        <w:pStyle w:val="ListParagraph"/>
+        <w:ind w:left="567" w:hanging="567"/>
+        <w:contextualSpacing/>
+        <w:rPr>
+          <w:rFonts w:cs="Times New Roman"/>
+          <w:szCs w:val="24"/>
+        </w:rPr>
+      </w:pPr>
+      <w:r>
+        <w:rPr>
+          <w:rFonts w:cs="Times New Roman"/>
+          <w:szCs w:val="24"/>
+          <w:lang w:val="en-US"/>
+        </w:rPr>
+        <w:t>Bagaimana spesifikasi dataset yang dapat digunakan dalam penelitian ini.</w:t>
+      </w:r>
+    </w:p>
+    <w:p>
+      <w:pPr>
         <w:numPr>
           <w:ilvl w:val="0"/>
           <w:numId w:val="1"/>
         </w:numPr>
         <w:spacing w:line="480" w:lineRule="auto"/>
-        <w:ind w:left="426" w:hanging="426"/>
-      </w:pPr>
-      <w:r>
-        <w:rPr>
-          <w:lang w:val="en-US"/>
-        </w:rPr>
-        <w:lastRenderedPageBreak/>
+        <w:ind w:left="567" w:hanging="567"/>
+        <w:contextualSpacing/>
+        <w:rPr>
+          <w:rFonts w:cs="Times New Roman"/>
+          <w:szCs w:val="24"/>
+        </w:rPr>
+      </w:pPr>
+      <w:r>
+        <w:rPr>
+          <w:rFonts w:cs="Times New Roman"/>
+          <w:szCs w:val="24"/>
+          <w:lang w:val="en-US"/>
+        </w:rPr>
         <w:t xml:space="preserve">Bagaimana </w:t>
       </w:r>
       <w:r>
         <w:rPr>
+          <w:rFonts w:cs="Times New Roman"/>
           <w:i/>
+          <w:szCs w:val="24"/>
           <w:lang w:val="en-US"/>
         </w:rPr>
         <w:t>pre-processing</w:t>
       </w:r>
       <w:r>
         <w:rPr>
+          <w:rFonts w:cs="Times New Roman"/>
+          <w:szCs w:val="24"/>
+          <w:lang w:val="en-US"/>
+        </w:rPr>
+        <w:t xml:space="preserve"> citra yang optimal sehingga didapatkan fitur-fitur </w:t>
+      </w:r>
+      <w:r>
+        <w:rPr>
+          <w:rFonts w:cs="Times New Roman"/>
+          <w:i/>
+          <w:szCs w:val="24"/>
+          <w:lang w:val="en-US"/>
+        </w:rPr>
+        <w:t xml:space="preserve">region adjacency </w:t>
+      </w:r>
+      <w:r>
+        <w:rPr>
+          <w:i/>
+        </w:rPr>
+        <w:t>graph</w:t>
+      </w:r>
+      <w:r>
+        <w:rPr>
           <w:lang w:val="en-US"/>
         </w:rPr>
         <w:t xml:space="preserve"> </w:t>
       </w:r>
       <w:r>
-        <w:rPr>
-          <w:lang w:val="en-US"/>
-        </w:rPr>
-        <w:t xml:space="preserve">citra </w:t>
-      </w:r>
-      <w:r>
-        <w:rPr>
-          <w:lang w:val="en-US"/>
-        </w:rPr>
-        <w:t xml:space="preserve">yang </w:t>
-      </w:r>
-      <w:r>
-        <w:rPr>
-          <w:lang w:val="en-US"/>
-        </w:rPr>
-        <w:t>optimal</w:t>
-      </w:r>
-      <w:r>
-        <w:rPr>
-          <w:lang w:val="en-US"/>
-        </w:rPr>
-        <w:t xml:space="preserve"> sehingga</w:t>
-      </w:r>
-      <w:r>
-        <w:rPr>
-          <w:lang w:val="en-US"/>
-        </w:rPr>
-        <w:t xml:space="preserve"> </w:t>
-      </w:r>
-      <w:r>
-        <w:rPr>
-          <w:lang w:val="en-US"/>
-        </w:rPr>
-        <w:t>didapatkan</w:t>
-      </w:r>
-      <w:r>
-        <w:rPr>
-          <w:lang w:val="en-US"/>
-        </w:rPr>
-        <w:t xml:space="preserve"> </w:t>
-      </w:r>
-      <w:r>
-        <w:rPr>
-          <w:lang w:val="en-US"/>
-        </w:rPr>
-        <w:t>fitur-fitur</w:t>
-      </w:r>
-      <w:r>
-        <w:rPr>
-          <w:lang w:val="en-US"/>
-        </w:rPr>
-        <w:t xml:space="preserve"> yang sesuai untuk proses </w:t>
-      </w:r>
-      <w:r>
-        <w:rPr>
-          <w:lang w:val="en-US"/>
-        </w:rPr>
-        <w:t>pengenalan objek citra</w:t>
-      </w:r>
-      <w:r>
-        <w:rPr>
-          <w:lang w:val="en-US"/>
-        </w:rPr>
-        <w:t>.</w:t>
-      </w:r>
-    </w:p>
-    <w:p>
-      <w:pPr>
-        <w:pStyle w:val="ListParagraph"/>
+        <w:t>untuk</w:t>
+      </w:r>
+      <w:r>
+        <w:rPr>
+          <w:rFonts w:cs="Times New Roman"/>
+          <w:szCs w:val="24"/>
+          <w:lang w:val="en-US"/>
+        </w:rPr>
+        <w:t xml:space="preserve"> proses pengenalan objek citra.</w:t>
+      </w:r>
+    </w:p>
+    <w:p>
+      <w:pPr>
         <w:numPr>
           <w:ilvl w:val="0"/>
           <w:numId w:val="1"/>
         </w:numPr>
         <w:spacing w:line="480" w:lineRule="auto"/>
-        <w:ind w:left="426" w:hanging="426"/>
-      </w:pPr>
-      <w:r>
-        <w:rPr>
+        <w:ind w:left="567" w:hanging="567"/>
+        <w:contextualSpacing/>
+        <w:rPr>
+          <w:rFonts w:cs="Times New Roman"/>
+          <w:szCs w:val="24"/>
+        </w:rPr>
+      </w:pPr>
+      <w:r>
+        <w:rPr>
+          <w:rFonts w:cs="Times New Roman"/>
+          <w:szCs w:val="24"/>
           <w:lang w:val="en-US"/>
         </w:rPr>
         <w:t xml:space="preserve">Bagaimana cara mengimplementasikan </w:t>
       </w:r>
       <w:r>
         <w:rPr>
+          <w:rFonts w:cs="Times New Roman"/>
           <w:i/>
+          <w:szCs w:val="24"/>
           <w:lang w:val="en-US"/>
         </w:rPr>
         <w:t>graph matching</w:t>
       </w:r>
       <w:r>
         <w:rPr>
-          <w:lang w:val="en-US"/>
-        </w:rPr>
-        <w:t xml:space="preserve"> agar memberikan hasil yang relevan </w:t>
-      </w:r>
-      <w:r>
-        <w:rPr>
-          <w:lang w:val="en-US"/>
-        </w:rPr>
-        <w:t>pada pengenalan</w:t>
-      </w:r>
-      <w:r>
-        <w:rPr>
-          <w:lang w:val="en-US"/>
-        </w:rPr>
-        <w:t xml:space="preserve"> citra digital yang digunakan dalam penelitian ini.</w:t>
-      </w:r>
-    </w:p>
-    <w:p>
-      <w:pPr>
-        <w:pStyle w:val="ListParagraph"/>
+          <w:rFonts w:cs="Times New Roman"/>
+          <w:szCs w:val="24"/>
+          <w:lang w:val="en-US"/>
+        </w:rPr>
+        <w:t xml:space="preserve"> agar memberikan hasil yang relevan pada pengenalan citra digital yang digunakan dalam penelitian ini.</w:t>
+      </w:r>
+    </w:p>
+    <w:p>
+      <w:pPr>
         <w:spacing w:line="480" w:lineRule="auto"/>
         <w:ind w:left="426"/>
+        <w:contextualSpacing/>
+        <w:rPr>
+          <w:rFonts w:cs="Times New Roman"/>
+          <w:szCs w:val="24"/>
+        </w:rPr>
       </w:pPr>
     </w:p>
     <w:p>
       <w:pPr>
         <w:pStyle w:val="Heading2"/>
+        <w:numPr>
+          <w:ilvl w:val="0"/>
+          <w:numId w:val="9"/>
+        </w:numPr>
+        <w:tabs>
+          <w:tab w:val="clear" w:pos="426"/>
+        </w:tabs>
         <w:spacing w:before="0" w:after="0" w:line="480" w:lineRule="auto"/>
-      </w:pPr>
-      <w:r>
-        <w:t xml:space="preserve">1.3 </w:t>
-      </w:r>
-      <w:r>
-        <w:tab/>
+        <w:ind w:left="567" w:hanging="567"/>
+        <w:rPr>
+          <w:rFonts w:cs="Times New Roman"/>
+          <w:szCs w:val="24"/>
+        </w:rPr>
+      </w:pPr>
+      <w:bookmarkStart w:id="5" w:name="_Toc508583531"/>
+      <w:r>
+        <w:rPr>
+          <w:rFonts w:cs="Times New Roman"/>
+          <w:szCs w:val="24"/>
+        </w:rPr>
         <w:t>Batasan Masalah</w:t>
       </w:r>
-    </w:p>
-    <w:p>
-      <w:pPr>
-        <w:spacing w:line="480" w:lineRule="auto"/>
-        <w:ind w:firstLine="426"/>
-      </w:pPr>
-      <w:r>
+      <w:bookmarkEnd w:id="5"/>
+    </w:p>
+    <w:p>
+      <w:pPr>
+        <w:spacing w:line="480" w:lineRule="auto"/>
+        <w:ind w:firstLine="567"/>
+        <w:rPr>
+          <w:rFonts w:cs="Times New Roman"/>
+          <w:szCs w:val="24"/>
+        </w:rPr>
+      </w:pPr>
+      <w:r>
+        <w:rPr>
+          <w:rFonts w:cs="Times New Roman"/>
+          <w:szCs w:val="24"/>
+        </w:rPr>
         <w:t>Dari permasalahan yang telah diuraikan di atas, akan dilakukan pembatasan masalah penelitian sebagai berikut:</w:t>
       </w:r>
     </w:p>
     <w:p>
       <w:pPr>
-        <w:pStyle w:val="ListParagraph"/>
         <w:numPr>
           <w:ilvl w:val="0"/>
           <w:numId w:val="2"/>
         </w:numPr>
         <w:spacing w:line="480" w:lineRule="auto"/>
-        <w:ind w:left="426" w:hanging="426"/>
-      </w:pPr>
-      <w:r>
+        <w:ind w:left="567" w:hanging="567"/>
+        <w:contextualSpacing/>
+        <w:rPr>
+          <w:rFonts w:cs="Times New Roman"/>
+          <w:szCs w:val="24"/>
+        </w:rPr>
+      </w:pPr>
+      <w:r>
+        <w:rPr>
+          <w:rFonts w:cs="Times New Roman"/>
+          <w:szCs w:val="24"/>
+        </w:rPr>
         <w:t xml:space="preserve">Dataset </w:t>
       </w:r>
       <w:r>
         <w:rPr>
+          <w:rFonts w:cs="Times New Roman"/>
+          <w:szCs w:val="24"/>
           <w:lang w:val="en-US"/>
         </w:rPr>
         <w:t>yang digunakan adalah</w:t>
       </w:r>
       <w:r>
+        <w:rPr>
+          <w:rFonts w:cs="Times New Roman"/>
+          <w:szCs w:val="24"/>
+        </w:rPr>
         <w:t xml:space="preserve"> </w:t>
       </w:r>
       <w:r>
         <w:rPr>
-          <w:lang w:val="en-US"/>
-        </w:rPr>
-        <w:t>kumpulan citra digital yang disediakan oleh peneliti</w:t>
-      </w:r>
-      <w:r>
-        <w:rPr>
-          <w:lang w:val="en-US"/>
-        </w:rPr>
-        <w:t xml:space="preserve"> baik berupa citra </w:t>
-      </w:r>
-      <w:r>
-        <w:rPr>
+          <w:rFonts w:cs="Times New Roman"/>
+          <w:szCs w:val="24"/>
+          <w:lang w:val="en-US"/>
+        </w:rPr>
+        <w:t xml:space="preserve">kumpulan citra digital yang disediakan oleh peneliti baik berupa citra </w:t>
+      </w:r>
+      <w:r>
+        <w:rPr>
+          <w:rFonts w:cs="Times New Roman"/>
           <w:i/>
+          <w:szCs w:val="24"/>
           <w:lang w:val="en-US"/>
         </w:rPr>
         <w:t>artificial</w:t>
       </w:r>
       <w:r>
         <w:rPr>
+          <w:rFonts w:cs="Times New Roman"/>
+          <w:szCs w:val="24"/>
           <w:lang w:val="en-US"/>
         </w:rPr>
         <w:t xml:space="preserve"> maupun citra </w:t>
       </w:r>
       <w:r>
         <w:rPr>
+          <w:rFonts w:cs="Times New Roman"/>
           <w:i/>
+          <w:szCs w:val="24"/>
           <w:lang w:val="en-US"/>
         </w:rPr>
         <w:t>real</w:t>
       </w:r>
       <w:r>
         <w:rPr>
+          <w:rFonts w:cs="Times New Roman"/>
+          <w:szCs w:val="24"/>
           <w:lang w:val="en-US"/>
         </w:rPr>
         <w:t>.</w:t>
@@ -1047,291 +1304,588 @@
     </w:p>
     <w:p>
       <w:pPr>
-        <w:pStyle w:val="ListParagraph"/>
         <w:numPr>
           <w:ilvl w:val="0"/>
           <w:numId w:val="2"/>
         </w:numPr>
         <w:spacing w:line="480" w:lineRule="auto"/>
-        <w:ind w:left="426" w:hanging="426"/>
-      </w:pPr>
-      <w:r>
-        <w:rPr>
-          <w:lang w:val="en-US"/>
-        </w:rPr>
-        <w:t xml:space="preserve">Citra </w:t>
-      </w:r>
-      <w:r>
-        <w:rPr>
-          <w:lang w:val="en-US"/>
-        </w:rPr>
-        <w:t xml:space="preserve">digital </w:t>
-      </w:r>
-      <w:r>
-        <w:rPr>
-          <w:lang w:val="en-US"/>
-        </w:rPr>
-        <w:t>yang akan diujikan hanya berasal dari dataset peneliti.</w:t>
-      </w:r>
-    </w:p>
-    <w:p>
-      <w:pPr>
-        <w:pStyle w:val="ListParagraph"/>
+        <w:ind w:left="567" w:hanging="567"/>
+        <w:contextualSpacing/>
+        <w:rPr>
+          <w:rFonts w:cs="Times New Roman"/>
+          <w:szCs w:val="24"/>
+        </w:rPr>
+      </w:pPr>
+      <w:r>
+        <w:rPr>
+          <w:rFonts w:cs="Times New Roman"/>
+          <w:szCs w:val="24"/>
+          <w:lang w:val="en-US"/>
+        </w:rPr>
+        <w:t>Citra digital yang akan diujikan hanya berasal dari dataset peneliti.</w:t>
+      </w:r>
+    </w:p>
+    <w:p>
+      <w:pPr>
         <w:numPr>
           <w:ilvl w:val="0"/>
           <w:numId w:val="2"/>
         </w:numPr>
         <w:spacing w:line="480" w:lineRule="auto"/>
-        <w:ind w:left="426" w:hanging="426"/>
-      </w:pPr>
-      <w:r>
+        <w:ind w:left="567" w:hanging="567"/>
+        <w:contextualSpacing/>
+        <w:rPr>
+          <w:rFonts w:cs="Times New Roman"/>
+          <w:szCs w:val="24"/>
+        </w:rPr>
+      </w:pPr>
+      <w:r>
+        <w:rPr>
+          <w:rFonts w:cs="Times New Roman"/>
+          <w:szCs w:val="24"/>
+        </w:rPr>
         <w:t xml:space="preserve">Program dibangun menggunakan bahasa pemrograman </w:t>
       </w:r>
       <w:r>
         <w:rPr>
+          <w:rFonts w:cs="Times New Roman"/>
+          <w:szCs w:val="24"/>
           <w:lang w:val="en-US"/>
         </w:rPr>
         <w:t>Python</w:t>
       </w:r>
       <w:r>
+        <w:rPr>
+          <w:rFonts w:cs="Times New Roman"/>
+          <w:szCs w:val="24"/>
+        </w:rPr>
         <w:t>.</w:t>
       </w:r>
     </w:p>
     <w:p>
       <w:pPr>
-        <w:pStyle w:val="ListParagraph"/>
         <w:numPr>
           <w:ilvl w:val="0"/>
           <w:numId w:val="2"/>
         </w:numPr>
         <w:spacing w:line="480" w:lineRule="auto"/>
-        <w:ind w:left="426" w:hanging="426"/>
-      </w:pPr>
-      <w:r>
+        <w:ind w:left="567" w:hanging="567"/>
+        <w:contextualSpacing/>
+        <w:rPr>
+          <w:rFonts w:cs="Times New Roman"/>
+          <w:szCs w:val="24"/>
+        </w:rPr>
+      </w:pPr>
+      <w:r>
+        <w:rPr>
+          <w:rFonts w:cs="Times New Roman"/>
+          <w:szCs w:val="24"/>
+        </w:rPr>
         <w:t xml:space="preserve">Hasil dari penelitian ini hanya </w:t>
       </w:r>
       <w:r>
         <w:rPr>
-          <w:lang w:val="en-US"/>
-        </w:rPr>
-        <w:t>akan menunjukkan persentase kemiripan antara suatu citra dengan citra lainnya</w:t>
-      </w:r>
-      <w:r>
+          <w:rFonts w:cs="Times New Roman"/>
+          <w:szCs w:val="24"/>
+          <w:lang w:val="en-US"/>
+        </w:rPr>
+        <w:t xml:space="preserve">akan menunjukkan </w:t>
+      </w:r>
+      <w:r>
+        <w:rPr>
+          <w:rFonts w:cs="Times New Roman"/>
+          <w:szCs w:val="24"/>
+          <w:lang w:val="en-US"/>
+        </w:rPr>
+        <w:t xml:space="preserve">kelompok </w:t>
+      </w:r>
+      <w:r>
+        <w:rPr>
+          <w:rFonts w:cs="Times New Roman"/>
+          <w:szCs w:val="24"/>
+          <w:lang w:val="en-US"/>
+        </w:rPr>
+        <w:t xml:space="preserve">citra </w:t>
+      </w:r>
+      <w:r>
+        <w:rPr>
+          <w:rFonts w:cs="Times New Roman"/>
+          <w:szCs w:val="24"/>
+          <w:lang w:val="en-US"/>
+        </w:rPr>
+        <w:t xml:space="preserve">yang diprediksi memiliki kemiripan dengan citra </w:t>
+      </w:r>
+      <w:r>
+        <w:rPr>
+          <w:rFonts w:cs="Times New Roman"/>
+          <w:szCs w:val="24"/>
+          <w:lang w:val="en-US"/>
+        </w:rPr>
+        <w:t>masukan</w:t>
+      </w:r>
+      <w:r>
+        <w:rPr>
+          <w:rFonts w:cs="Times New Roman"/>
+          <w:szCs w:val="24"/>
+        </w:rPr>
         <w:t>.</w:t>
       </w:r>
     </w:p>
     <w:p>
       <w:pPr>
-        <w:pStyle w:val="ListParagraph"/>
         <w:spacing w:line="480" w:lineRule="auto"/>
         <w:ind w:left="426"/>
-      </w:pPr>
+        <w:contextualSpacing/>
+        <w:rPr>
+          <w:rFonts w:cs="Times New Roman"/>
+          <w:szCs w:val="24"/>
+        </w:rPr>
+      </w:pPr>
+      <w:bookmarkStart w:id="6" w:name="_GoBack"/>
+      <w:bookmarkEnd w:id="6"/>
     </w:p>
     <w:p>
       <w:pPr>
         <w:pStyle w:val="Heading2"/>
-        <w:spacing w:before="0" w:after="0" w:line="480" w:lineRule="auto"/>
-      </w:pPr>
-      <w:r>
-        <w:t xml:space="preserve">1.4 </w:t>
-      </w:r>
-      <w:r>
-        <w:tab/>
-        <w:t>Tujuan Penelitian</w:t>
-      </w:r>
-    </w:p>
-    <w:p>
-      <w:pPr>
-        <w:spacing w:line="480" w:lineRule="auto"/>
-        <w:ind w:firstLine="426"/>
-      </w:pPr>
-      <w:r>
-        <w:t>Tujuan yang ingin dicapai oleh penulis dari penelitian ini adalah:</w:t>
-      </w:r>
-    </w:p>
-    <w:p>
-      <w:pPr>
-        <w:pStyle w:val="ListParagraph"/>
         <w:numPr>
           <w:ilvl w:val="0"/>
-          <w:numId w:val="3"/>
+          <w:numId w:val="9"/>
         </w:numPr>
-        <w:spacing w:line="480" w:lineRule="auto"/>
-        <w:ind w:left="426" w:hanging="426"/>
-      </w:pPr>
-      <w:r>
-        <w:rPr>
-          <w:lang w:val="en-US"/>
-        </w:rPr>
-        <w:t xml:space="preserve">Menentukan karakteristik citra digital yang relevan digunakan untuk pengenalan citra </w:t>
-      </w:r>
-      <w:r>
-        <w:rPr>
-          <w:lang w:val="en-US"/>
-        </w:rPr>
-        <w:t xml:space="preserve">berbasis graf </w:t>
-      </w:r>
-      <w:r>
-        <w:rPr>
-          <w:lang w:val="en-US"/>
-        </w:rPr>
-        <w:t xml:space="preserve">menggunakan </w:t>
-      </w:r>
-      <w:r>
-        <w:rPr>
-          <w:lang w:val="en-US"/>
-        </w:rPr>
-        <w:t xml:space="preserve">metode </w:t>
-      </w:r>
-      <w:r>
-        <w:rPr>
+        <w:tabs>
+          <w:tab w:val="clear" w:pos="426"/>
+        </w:tabs>
+        <w:spacing w:before="0" w:after="0" w:line="480" w:lineRule="auto"/>
+        <w:ind w:left="567" w:hanging="567"/>
+        <w:rPr>
+          <w:rFonts w:cs="Times New Roman"/>
+          <w:szCs w:val="24"/>
+        </w:rPr>
+      </w:pPr>
+      <w:bookmarkStart w:id="7" w:name="_Toc508583532"/>
+      <w:r>
+        <w:rPr>
+          <w:rFonts w:cs="Times New Roman"/>
+          <w:szCs w:val="24"/>
+          <w:lang w:val="en-US"/>
+        </w:rPr>
+        <w:lastRenderedPageBreak/>
+        <w:t xml:space="preserve">Maksud dan </w:t>
+      </w:r>
+      <w:r>
+        <w:rPr>
+          <w:rFonts w:cs="Times New Roman"/>
+          <w:szCs w:val="24"/>
+        </w:rPr>
+        <w:t>Tujuan Penelitian</w:t>
+      </w:r>
+      <w:bookmarkEnd w:id="7"/>
+    </w:p>
+    <w:p>
+      <w:pPr>
+        <w:spacing w:line="480" w:lineRule="auto"/>
+        <w:ind w:firstLine="567"/>
+        <w:rPr>
+          <w:rFonts w:cs="Times New Roman"/>
+          <w:szCs w:val="24"/>
+          <w:lang w:val="en-US"/>
+        </w:rPr>
+      </w:pPr>
+      <w:r>
+        <w:rPr>
+          <w:rFonts w:cs="Times New Roman"/>
+          <w:szCs w:val="24"/>
+          <w:lang w:val="en-US"/>
+        </w:rPr>
+        <w:t>Maksud dari penelitian ini adalah untuk mencoba alternatif dalam pengenalan objek pada citra digital dengan menggunakan r</w:t>
+      </w:r>
+      <w:r>
+        <w:rPr>
+          <w:rFonts w:cs="Times New Roman"/>
+          <w:szCs w:val="24"/>
+          <w:lang w:val="en-US"/>
+        </w:rPr>
+        <w:t>-</w:t>
+      </w:r>
+      <w:r>
+        <w:rPr>
+          <w:rFonts w:cs="Times New Roman"/>
+          <w:szCs w:val="24"/>
+          <w:lang w:val="en-US"/>
+        </w:rPr>
+        <w:t xml:space="preserve">epresentasi metode pengolahan berbasis </w:t>
+      </w:r>
+      <w:r>
+        <w:rPr>
+          <w:rFonts w:cs="Times New Roman"/>
           <w:i/>
-          <w:lang w:val="en-US"/>
-        </w:rPr>
-        <w:t>graph matching</w:t>
-      </w:r>
-      <w:r>
+          <w:szCs w:val="24"/>
+          <w:lang w:val="en-US"/>
+        </w:rPr>
+        <w:t>graph</w:t>
+      </w:r>
+      <w:r>
+        <w:rPr>
+          <w:rFonts w:cs="Times New Roman"/>
+          <w:szCs w:val="24"/>
+          <w:lang w:val="en-US"/>
+        </w:rPr>
         <w:t>.</w:t>
       </w:r>
     </w:p>
     <w:p>
       <w:pPr>
-        <w:pStyle w:val="ListParagraph"/>
+        <w:spacing w:line="480" w:lineRule="auto"/>
+        <w:ind w:firstLine="567"/>
+        <w:rPr>
+          <w:rFonts w:cs="Times New Roman"/>
+          <w:szCs w:val="24"/>
+        </w:rPr>
+      </w:pPr>
+      <w:r>
+        <w:rPr>
+          <w:rFonts w:cs="Times New Roman"/>
+          <w:szCs w:val="24"/>
+        </w:rPr>
+        <w:t>Tujuan yang ingin dicapai oleh penulis dari penelitian ini adalah:</w:t>
+      </w:r>
+    </w:p>
+    <w:p>
+      <w:pPr>
         <w:numPr>
           <w:ilvl w:val="0"/>
-          <w:numId w:val="3"/>
+          <w:numId w:val="8"/>
         </w:numPr>
         <w:spacing w:line="480" w:lineRule="auto"/>
-        <w:ind w:left="426" w:hanging="426"/>
-      </w:pPr>
-      <w:r>
-        <w:rPr>
-          <w:lang w:val="en-US"/>
-        </w:rPr>
-        <w:t>Menghasilkan fitur-fitur yang optimal untuk menunjang proses</w:t>
-      </w:r>
-      <w:r>
-        <w:rPr>
+        <w:ind w:left="567" w:hanging="567"/>
+        <w:contextualSpacing/>
+        <w:rPr>
+          <w:rFonts w:cs="Times New Roman"/>
+          <w:szCs w:val="24"/>
+        </w:rPr>
+      </w:pPr>
+      <w:r>
+        <w:rPr>
+          <w:rFonts w:cs="Times New Roman"/>
+          <w:szCs w:val="24"/>
+          <w:lang w:val="en-US"/>
+        </w:rPr>
+        <w:t xml:space="preserve">Menentukan karakteristik citra digital yang relevan digunakan untuk pengenalan citra </w:t>
+      </w:r>
+      <w:r>
+        <w:rPr>
+          <w:rFonts w:cs="Times New Roman"/>
+          <w:szCs w:val="24"/>
+          <w:lang w:val="en-US"/>
+        </w:rPr>
+        <w:t>dengan ekstraksi</w:t>
+      </w:r>
+      <w:r>
+        <w:rPr>
+          <w:rFonts w:cs="Times New Roman"/>
+          <w:szCs w:val="24"/>
+          <w:lang w:val="en-US"/>
+        </w:rPr>
+        <w:t xml:space="preserve"> </w:t>
+      </w:r>
+      <w:r>
+        <w:rPr>
+          <w:rFonts w:cs="Times New Roman"/>
           <w:i/>
-          <w:lang w:val="en-US"/>
-        </w:rPr>
-        <w:t xml:space="preserve"> matching</w:t>
-      </w:r>
-      <w:r>
+          <w:szCs w:val="24"/>
+          <w:lang w:val="en-US"/>
+        </w:rPr>
+        <w:t xml:space="preserve">region adjacency </w:t>
+      </w:r>
+      <w:r>
+        <w:rPr>
+          <w:rFonts w:cs="Times New Roman"/>
+          <w:i/>
+          <w:szCs w:val="24"/>
+          <w:lang w:val="en-US"/>
+        </w:rPr>
+        <w:t>graph</w:t>
+      </w:r>
+      <w:r>
+        <w:rPr>
+          <w:rFonts w:cs="Times New Roman"/>
+          <w:szCs w:val="24"/>
+          <w:lang w:val="en-US"/>
+        </w:rPr>
+        <w:t>dan</w:t>
+      </w:r>
+      <w:r>
+        <w:rPr>
+          <w:rFonts w:cs="Times New Roman"/>
+          <w:szCs w:val="24"/>
+          <w:lang w:val="en-US"/>
+        </w:rPr>
+        <w:t xml:space="preserve"> metode </w:t>
+      </w:r>
+      <w:r>
+        <w:rPr>
+          <w:rFonts w:cs="Times New Roman"/>
+          <w:szCs w:val="24"/>
+          <w:lang w:val="en-US"/>
+        </w:rPr>
+        <w:t xml:space="preserve">pencocokan </w:t>
+      </w:r>
+      <w:r>
+        <w:rPr>
+          <w:rFonts w:cs="Times New Roman"/>
+          <w:i/>
+          <w:szCs w:val="24"/>
+          <w:lang w:val="en-US"/>
+        </w:rPr>
+        <w:t>graph matching</w:t>
+      </w:r>
+      <w:r>
+        <w:rPr>
+          <w:rFonts w:cs="Times New Roman"/>
+          <w:szCs w:val="24"/>
+        </w:rPr>
         <w:t>.</w:t>
       </w:r>
     </w:p>
     <w:p>
       <w:pPr>
-        <w:pStyle w:val="ListParagraph"/>
         <w:numPr>
           <w:ilvl w:val="0"/>
-          <w:numId w:val="3"/>
+          <w:numId w:val="8"/>
         </w:numPr>
         <w:spacing w:line="480" w:lineRule="auto"/>
-        <w:ind w:left="426" w:hanging="426"/>
-      </w:pPr>
-      <w:r>
-        <w:rPr>
-          <w:lang w:val="en-US"/>
-        </w:rPr>
-        <w:t xml:space="preserve">Menghasilkan persentase kemiripan yang </w:t>
-      </w:r>
-      <w:r>
-        <w:rPr>
-          <w:lang w:val="en-US"/>
-        </w:rPr>
-        <w:t>baik</w:t>
-      </w:r>
-      <w:r>
-        <w:rPr>
+        <w:ind w:left="567" w:hanging="567"/>
+        <w:contextualSpacing/>
+        <w:rPr>
+          <w:rFonts w:cs="Times New Roman"/>
+          <w:szCs w:val="24"/>
+        </w:rPr>
+      </w:pPr>
+      <w:r>
+        <w:rPr>
+          <w:rFonts w:cs="Times New Roman"/>
+          <w:szCs w:val="24"/>
+          <w:lang w:val="en-US"/>
+        </w:rPr>
+        <w:t xml:space="preserve">Menghasilkan fitur-fitur </w:t>
+      </w:r>
+      <w:r>
+        <w:rPr>
+          <w:rFonts w:cs="Times New Roman"/>
+          <w:i/>
+          <w:szCs w:val="24"/>
+          <w:lang w:val="en-US"/>
+        </w:rPr>
+        <w:t xml:space="preserve">region adjacency graph </w:t>
+      </w:r>
+      <w:r>
+        <w:rPr>
+          <w:rFonts w:cs="Times New Roman"/>
+          <w:szCs w:val="24"/>
+          <w:lang w:val="en-US"/>
+        </w:rPr>
+        <w:t>yang optimal untuk menunjang proses</w:t>
+      </w:r>
+      <w:r>
+        <w:rPr>
+          <w:rFonts w:cs="Times New Roman"/>
+          <w:i/>
+          <w:szCs w:val="24"/>
+          <w:lang w:val="en-US"/>
+        </w:rPr>
+        <w:t xml:space="preserve"> </w:t>
+      </w:r>
+      <w:r>
+        <w:rPr>
+          <w:rFonts w:cs="Times New Roman"/>
+          <w:i/>
+          <w:szCs w:val="24"/>
+          <w:lang w:val="en-US"/>
+        </w:rPr>
+        <w:t xml:space="preserve">graph </w:t>
+      </w:r>
+      <w:r>
+        <w:rPr>
+          <w:rFonts w:cs="Times New Roman"/>
+          <w:i/>
+          <w:szCs w:val="24"/>
+          <w:lang w:val="en-US"/>
+        </w:rPr>
+        <w:t>matching</w:t>
+      </w:r>
+      <w:r>
+        <w:rPr>
+          <w:rFonts w:cs="Times New Roman"/>
+          <w:szCs w:val="24"/>
+        </w:rPr>
+        <w:t>.</w:t>
+      </w:r>
+    </w:p>
+    <w:p>
+      <w:pPr>
+        <w:numPr>
+          <w:ilvl w:val="0"/>
+          <w:numId w:val="8"/>
+        </w:numPr>
+        <w:spacing w:line="480" w:lineRule="auto"/>
+        <w:ind w:left="567" w:hanging="567"/>
+        <w:contextualSpacing/>
+        <w:rPr>
+          <w:rFonts w:cs="Times New Roman"/>
+          <w:szCs w:val="24"/>
+        </w:rPr>
+      </w:pPr>
+      <w:r>
+        <w:rPr>
+          <w:rFonts w:cs="Times New Roman"/>
+          <w:szCs w:val="24"/>
+          <w:lang w:val="en-US"/>
+        </w:rPr>
+        <w:t>Menghasilkan</w:t>
+      </w:r>
+      <w:r>
+        <w:rPr>
+          <w:rFonts w:cs="Times New Roman"/>
+          <w:szCs w:val="24"/>
+          <w:lang w:val="en-US"/>
+        </w:rPr>
+        <w:t xml:space="preserve"> kelompok citra yang diprediksi memiliki kemiripan berdasarkan parameter tertentu</w:t>
+      </w:r>
+      <w:r>
+        <w:rPr>
+          <w:rFonts w:cs="Times New Roman"/>
+          <w:szCs w:val="24"/>
           <w:lang w:val="en-US"/>
         </w:rPr>
         <w:t xml:space="preserve"> pada setiap citra digital yang diujikan pada penelitian ini.</w:t>
       </w:r>
+      <w:bookmarkStart w:id="8" w:name="_Toc508583533"/>
+    </w:p>
+    <w:p>
+      <w:pPr>
+        <w:spacing w:line="480" w:lineRule="auto"/>
+        <w:ind w:left="567"/>
+        <w:contextualSpacing/>
+        <w:rPr>
+          <w:rFonts w:cs="Times New Roman"/>
+          <w:szCs w:val="24"/>
+        </w:rPr>
+      </w:pPr>
     </w:p>
     <w:p>
       <w:pPr>
         <w:pStyle w:val="Heading2"/>
+        <w:numPr>
+          <w:ilvl w:val="0"/>
+          <w:numId w:val="9"/>
+        </w:numPr>
+        <w:tabs>
+          <w:tab w:val="clear" w:pos="426"/>
+        </w:tabs>
         <w:spacing w:before="0" w:after="0" w:line="480" w:lineRule="auto"/>
-      </w:pPr>
-      <w:r>
-        <w:lastRenderedPageBreak/>
-        <w:t xml:space="preserve">1.5 </w:t>
-      </w:r>
-      <w:r>
-        <w:tab/>
+        <w:ind w:left="567" w:hanging="567"/>
+        <w:rPr>
+          <w:rFonts w:cs="Times New Roman"/>
+          <w:szCs w:val="24"/>
+        </w:rPr>
+      </w:pPr>
+      <w:r>
+        <w:rPr>
+          <w:rFonts w:cs="Times New Roman"/>
+          <w:szCs w:val="24"/>
+        </w:rPr>
         <w:t>Manfaat Penelitian</w:t>
       </w:r>
-    </w:p>
-    <w:p>
-      <w:pPr>
-        <w:spacing w:line="480" w:lineRule="auto"/>
-        <w:ind w:firstLine="426"/>
-      </w:pPr>
-      <w:r>
+      <w:bookmarkEnd w:id="8"/>
+    </w:p>
+    <w:p>
+      <w:pPr>
+        <w:spacing w:line="480" w:lineRule="auto"/>
+        <w:ind w:firstLine="567"/>
+        <w:rPr>
+          <w:rFonts w:cs="Times New Roman"/>
+          <w:szCs w:val="24"/>
+        </w:rPr>
+      </w:pPr>
+      <w:r>
+        <w:rPr>
+          <w:rFonts w:cs="Times New Roman"/>
+          <w:szCs w:val="24"/>
+        </w:rPr>
         <w:t>Manfaat yang diharapkan penulis dari penelitian ini adalah:</w:t>
       </w:r>
     </w:p>
     <w:p>
       <w:pPr>
-        <w:pStyle w:val="ListParagraph"/>
         <w:numPr>
           <w:ilvl w:val="0"/>
           <w:numId w:val="4"/>
         </w:numPr>
         <w:spacing w:line="480" w:lineRule="auto"/>
-        <w:ind w:left="426" w:hanging="426"/>
-      </w:pPr>
-      <w:r>
-        <w:rPr>
+        <w:ind w:left="567" w:hanging="567"/>
+        <w:contextualSpacing/>
+        <w:rPr>
+          <w:rFonts w:cs="Times New Roman"/>
+          <w:szCs w:val="24"/>
+        </w:rPr>
+      </w:pPr>
+      <w:r>
+        <w:rPr>
+          <w:rFonts w:cs="Times New Roman"/>
+          <w:szCs w:val="24"/>
           <w:lang w:val="en-US"/>
         </w:rPr>
         <w:t>Diharapkan h</w:t>
       </w:r>
       <w:r>
+        <w:rPr>
+          <w:rFonts w:cs="Times New Roman"/>
+          <w:szCs w:val="24"/>
+        </w:rPr>
         <w:t xml:space="preserve">asil penelitian ini dapat digunakan </w:t>
       </w:r>
       <w:r>
         <w:rPr>
-          <w:lang w:val="en-US"/>
-        </w:rPr>
-        <w:t>untuk mengidentifikasi persamaan suat</w:t>
-      </w:r>
-      <w:r>
-        <w:rPr>
-          <w:lang w:val="en-US"/>
-        </w:rPr>
-        <w:t>u</w:t>
-      </w:r>
-      <w:r>
-        <w:rPr>
-          <w:lang w:val="en-US"/>
-        </w:rPr>
-        <w:t xml:space="preserve"> citra digital dengan citra digital lainnya</w:t>
-      </w:r>
-      <w:r>
-        <w:rPr>
-          <w:lang w:val="en-US"/>
-        </w:rPr>
-        <w:t xml:space="preserve"> melalui deskripsi graf</w:t>
-      </w:r>
-      <w:r>
+          <w:rFonts w:cs="Times New Roman"/>
+          <w:szCs w:val="24"/>
+          <w:lang w:val="en-US"/>
+        </w:rPr>
+        <w:t xml:space="preserve">untuk mengidentifikasi persamaan suatu citra digital dengan citra digital lainnya melalui deskripsi </w:t>
+      </w:r>
+      <w:r>
+        <w:rPr>
+          <w:rFonts w:cs="Times New Roman"/>
+          <w:i/>
+          <w:szCs w:val="24"/>
+          <w:lang w:val="en-US"/>
+        </w:rPr>
+        <w:t>graph</w:t>
+      </w:r>
+      <w:r>
+        <w:rPr>
+          <w:rFonts w:cs="Times New Roman"/>
+          <w:szCs w:val="24"/>
+        </w:rPr>
         <w:t>.</w:t>
       </w:r>
     </w:p>
     <w:p>
       <w:pPr>
-        <w:pStyle w:val="ListParagraph"/>
         <w:numPr>
           <w:ilvl w:val="0"/>
           <w:numId w:val="4"/>
         </w:numPr>
         <w:spacing w:line="480" w:lineRule="auto"/>
-        <w:ind w:left="426" w:hanging="426"/>
-      </w:pPr>
-      <w:r>
-        <w:rPr>
+        <w:ind w:left="567" w:hanging="567"/>
+        <w:contextualSpacing/>
+        <w:rPr>
+          <w:rFonts w:cs="Times New Roman"/>
+          <w:szCs w:val="24"/>
+        </w:rPr>
+      </w:pPr>
+      <w:r>
+        <w:rPr>
+          <w:rFonts w:cs="Times New Roman"/>
+          <w:szCs w:val="24"/>
           <w:lang w:val="en-US"/>
         </w:rPr>
         <w:t>Dapat digunakan sebagai referensi untuk penelitian selanjutnya baik melalui perubahan dataset maupun pengembangan metode.</w:t>
@@ -1339,43 +1893,66 @@
     </w:p>
     <w:p>
       <w:pPr>
-        <w:pStyle w:val="ListParagraph"/>
-        <w:spacing w:line="480" w:lineRule="auto"/>
-        <w:ind w:left="426"/>
-      </w:pPr>
+        <w:spacing w:line="480" w:lineRule="auto"/>
+        <w:ind w:left="1134"/>
+        <w:contextualSpacing/>
+        <w:rPr>
+          <w:rFonts w:cs="Times New Roman"/>
+          <w:szCs w:val="24"/>
+          <w:lang w:val="en-US"/>
+        </w:rPr>
+      </w:pPr>
+      <w:r>
+        <w:rPr>
+          <w:rFonts w:cs="Times New Roman"/>
+          <w:szCs w:val="24"/>
+          <w:lang w:val="en-US"/>
+        </w:rPr>
+        <w:br w:type="page"/>
+      </w:r>
     </w:p>
     <w:p>
       <w:pPr>
         <w:pStyle w:val="Heading2"/>
+        <w:numPr>
+          <w:ilvl w:val="0"/>
+          <w:numId w:val="10"/>
+        </w:numPr>
+        <w:tabs>
+          <w:tab w:val="clear" w:pos="426"/>
+        </w:tabs>
         <w:spacing w:before="0" w:after="0" w:line="480" w:lineRule="auto"/>
-        <w:rPr>
-          <w:lang w:val="en-US"/>
-        </w:rPr>
-      </w:pPr>
-      <w:r>
-        <w:rPr>
-          <w:lang w:val="en-US"/>
-        </w:rPr>
-        <w:t>1.6</w:t>
-      </w:r>
-      <w:r>
-        <w:rPr>
-          <w:lang w:val="en-US"/>
-        </w:rPr>
-        <w:tab/>
+        <w:ind w:left="567" w:hanging="567"/>
+        <w:rPr>
+          <w:rFonts w:cs="Times New Roman"/>
+          <w:szCs w:val="24"/>
+        </w:rPr>
+      </w:pPr>
+      <w:bookmarkStart w:id="9" w:name="_Toc508583534"/>
+      <w:r>
+        <w:rPr>
+          <w:rFonts w:cs="Times New Roman"/>
+          <w:szCs w:val="24"/>
+        </w:rPr>
+        <w:lastRenderedPageBreak/>
         <w:t>Metodologi Penelitian</w:t>
       </w:r>
-    </w:p>
-    <w:p>
-      <w:pPr>
-        <w:spacing w:line="480" w:lineRule="auto"/>
-        <w:ind w:firstLine="426"/>
-        <w:rPr>
-          <w:lang w:val="en-US"/>
-        </w:rPr>
-      </w:pPr>
-      <w:r>
-        <w:rPr>
+      <w:bookmarkEnd w:id="9"/>
+    </w:p>
+    <w:p>
+      <w:pPr>
+        <w:spacing w:line="480" w:lineRule="auto"/>
+        <w:ind w:firstLine="567"/>
+        <w:rPr>
+          <w:rFonts w:cs="Times New Roman"/>
+          <w:szCs w:val="24"/>
+          <w:lang w:val="en-US"/>
+        </w:rPr>
+      </w:pPr>
+      <w:r>
+        <w:rPr>
+          <w:rFonts w:cs="Times New Roman"/>
+          <w:szCs w:val="24"/>
           <w:lang w:val="en-US"/>
         </w:rPr>
         <w:t>Penelitian yang akan dilakukan menggunakan metode sebagai berikut:</w:t>
@@ -1383,32 +1960,40 @@
     </w:p>
     <w:p>
       <w:pPr>
-        <w:pStyle w:val="ListParagraph"/>
         <w:numPr>
           <w:ilvl w:val="0"/>
           <w:numId w:val="7"/>
         </w:numPr>
         <w:spacing w:line="480" w:lineRule="auto"/>
-        <w:ind w:left="426" w:hanging="426"/>
-        <w:rPr>
-          <w:lang w:val="en-US"/>
-        </w:rPr>
-      </w:pPr>
-      <w:r>
-        <w:rPr>
+        <w:ind w:left="567" w:hanging="567"/>
+        <w:contextualSpacing/>
+        <w:rPr>
+          <w:rFonts w:cs="Times New Roman"/>
+          <w:szCs w:val="24"/>
+          <w:lang w:val="en-US"/>
+        </w:rPr>
+      </w:pPr>
+      <w:r>
+        <w:rPr>
+          <w:rFonts w:cs="Times New Roman"/>
+          <w:szCs w:val="24"/>
           <w:lang w:val="en-US"/>
         </w:rPr>
         <w:t xml:space="preserve">Studi literatur mengenai penelitian terkait dan teori pengenalan pola terhadap citra digital khususnya teknik </w:t>
       </w:r>
       <w:r>
         <w:rPr>
+          <w:rFonts w:cs="Times New Roman"/>
           <w:i/>
+          <w:szCs w:val="24"/>
           <w:lang w:val="en-US"/>
         </w:rPr>
         <w:t>graph matching</w:t>
       </w:r>
       <w:r>
         <w:rPr>
+          <w:rFonts w:cs="Times New Roman"/>
+          <w:szCs w:val="24"/>
           <w:lang w:val="en-US"/>
         </w:rPr>
         <w:t xml:space="preserve"> dari berbagai sumber seperti buku elektronik, prosiding konferensi, artikel jurnal, dan skripsi sebelumnya.</w:t>
@@ -1416,32 +2001,40 @@
     </w:p>
     <w:p>
       <w:pPr>
-        <w:pStyle w:val="ListParagraph"/>
         <w:numPr>
           <w:ilvl w:val="0"/>
           <w:numId w:val="7"/>
         </w:numPr>
         <w:spacing w:line="480" w:lineRule="auto"/>
-        <w:ind w:left="426" w:hanging="426"/>
-        <w:rPr>
-          <w:lang w:val="en-US"/>
-        </w:rPr>
-      </w:pPr>
-      <w:r>
-        <w:rPr>
+        <w:ind w:left="567" w:hanging="567"/>
+        <w:contextualSpacing/>
+        <w:rPr>
+          <w:rFonts w:cs="Times New Roman"/>
+          <w:szCs w:val="24"/>
+          <w:lang w:val="en-US"/>
+        </w:rPr>
+      </w:pPr>
+      <w:r>
+        <w:rPr>
+          <w:rFonts w:cs="Times New Roman"/>
+          <w:szCs w:val="24"/>
           <w:lang w:val="en-US"/>
         </w:rPr>
         <w:t xml:space="preserve">Pembuatan (untuk citra </w:t>
       </w:r>
       <w:r>
         <w:rPr>
+          <w:rFonts w:cs="Times New Roman"/>
           <w:i/>
+          <w:szCs w:val="24"/>
           <w:lang w:val="en-US"/>
         </w:rPr>
         <w:t>artificial</w:t>
       </w:r>
       <w:r>
         <w:rPr>
+          <w:rFonts w:cs="Times New Roman"/>
+          <w:szCs w:val="24"/>
           <w:lang w:val="en-US"/>
         </w:rPr>
         <w:t xml:space="preserve">) dan pengumpulan dataset yang akan digunakan dalam penelitian. </w:t>
@@ -1449,19 +2042,23 @@
     </w:p>
     <w:p>
       <w:pPr>
-        <w:pStyle w:val="ListParagraph"/>
         <w:numPr>
           <w:ilvl w:val="0"/>
           <w:numId w:val="7"/>
         </w:numPr>
         <w:spacing w:line="480" w:lineRule="auto"/>
-        <w:ind w:left="426" w:hanging="426"/>
-        <w:rPr>
-          <w:lang w:val="en-US"/>
-        </w:rPr>
-      </w:pPr>
-      <w:r>
-        <w:rPr>
+        <w:ind w:left="567" w:hanging="567"/>
+        <w:contextualSpacing/>
+        <w:rPr>
+          <w:rFonts w:cs="Times New Roman"/>
+          <w:szCs w:val="24"/>
+          <w:lang w:val="en-US"/>
+        </w:rPr>
+      </w:pPr>
+      <w:r>
+        <w:rPr>
+          <w:rFonts w:cs="Times New Roman"/>
+          <w:szCs w:val="24"/>
           <w:lang w:val="en-US"/>
         </w:rPr>
         <w:t>Mengimplementasikan algoritma untuk proses-proses ekstraksi ciri dan pengenalan pola untuk menentukan kemiripan citra digital.</w:t>
@@ -1469,81 +2066,100 @@
     </w:p>
     <w:p>
       <w:pPr>
-        <w:pStyle w:val="ListParagraph"/>
         <w:numPr>
           <w:ilvl w:val="0"/>
           <w:numId w:val="7"/>
         </w:numPr>
         <w:spacing w:line="480" w:lineRule="auto"/>
-        <w:ind w:left="426" w:hanging="426"/>
-        <w:rPr>
-          <w:lang w:val="en-US"/>
-        </w:rPr>
-      </w:pPr>
-      <w:r>
-        <w:rPr>
-          <w:lang w:val="en-US"/>
-        </w:rPr>
-        <w:t>Melakukan evaluasi hasil dari uji coba pengenalan citra menggunakan teknik berbasis graf.</w:t>
-      </w:r>
-    </w:p>
-    <w:p>
-      <w:pPr>
-        <w:pStyle w:val="ListParagraph"/>
-        <w:spacing w:line="480" w:lineRule="auto"/>
-        <w:ind w:left="426"/>
-        <w:rPr>
-          <w:lang w:val="en-US"/>
-        </w:rPr>
-      </w:pPr>
-      <w:r>
-        <w:rPr>
-          <w:lang w:val="en-US"/>
-        </w:rPr>
-        <w:br w:type="page"/>
-      </w:r>
+        <w:ind w:left="567" w:hanging="567"/>
+        <w:contextualSpacing/>
+        <w:rPr>
+          <w:rFonts w:cs="Times New Roman"/>
+          <w:szCs w:val="24"/>
+          <w:lang w:val="en-US"/>
+        </w:rPr>
+      </w:pPr>
+      <w:r>
+        <w:rPr>
+          <w:rFonts w:cs="Times New Roman"/>
+          <w:szCs w:val="24"/>
+          <w:lang w:val="en-US"/>
+        </w:rPr>
+        <w:t xml:space="preserve">Melakukan evaluasi hasil dari uji coba pengenalan citra menggunakan teknik berbasis </w:t>
+      </w:r>
+      <w:r>
+        <w:rPr>
+          <w:rFonts w:cs="Times New Roman"/>
+          <w:i/>
+          <w:szCs w:val="24"/>
+          <w:lang w:val="en-US"/>
+        </w:rPr>
+        <w:t>graph</w:t>
+      </w:r>
+      <w:r>
+        <w:rPr>
+          <w:rFonts w:cs="Times New Roman"/>
+          <w:szCs w:val="24"/>
+          <w:lang w:val="en-US"/>
+        </w:rPr>
+        <w:t>.</w:t>
+      </w:r>
+    </w:p>
+    <w:p>
+      <w:pPr>
+        <w:spacing w:line="480" w:lineRule="auto"/>
+        <w:ind w:left="1134"/>
+        <w:contextualSpacing/>
+        <w:rPr>
+          <w:rFonts w:cs="Times New Roman"/>
+          <w:szCs w:val="24"/>
+          <w:lang w:val="en-US"/>
+        </w:rPr>
+      </w:pPr>
     </w:p>
     <w:p>
       <w:pPr>
         <w:pStyle w:val="Heading2"/>
+        <w:numPr>
+          <w:ilvl w:val="0"/>
+          <w:numId w:val="11"/>
+        </w:numPr>
+        <w:tabs>
+          <w:tab w:val="clear" w:pos="426"/>
+        </w:tabs>
         <w:spacing w:before="0" w:after="0" w:line="480" w:lineRule="auto"/>
-        <w:rPr>
-          <w:lang w:val="en-US"/>
-        </w:rPr>
-      </w:pPr>
-      <w:bookmarkStart w:id="3" w:name="_GoBack"/>
-      <w:bookmarkEnd w:id="3"/>
-      <w:r>
-        <w:rPr>
-          <w:lang w:val="en-US"/>
-        </w:rPr>
-        <w:lastRenderedPageBreak/>
-        <w:t>1.</w:t>
-      </w:r>
-      <w:r>
-        <w:rPr>
-          <w:lang w:val="en-US"/>
-        </w:rPr>
-        <w:t>7</w:t>
-      </w:r>
-      <w:r>
-        <w:rPr>
-          <w:lang w:val="en-US"/>
-        </w:rPr>
-        <w:tab/>
+        <w:ind w:left="567" w:hanging="567"/>
+        <w:rPr>
+          <w:rFonts w:cs="Times New Roman"/>
+          <w:szCs w:val="24"/>
+          <w:lang w:val="en-US"/>
+        </w:rPr>
+      </w:pPr>
+      <w:bookmarkStart w:id="10" w:name="_Toc508583535"/>
+      <w:r>
+        <w:rPr>
+          <w:rFonts w:cs="Times New Roman"/>
+          <w:szCs w:val="24"/>
+          <w:lang w:val="en-US"/>
+        </w:rPr>
         <w:t>Sistematika Penulisan</w:t>
       </w:r>
-    </w:p>
-    <w:p>
-      <w:pPr>
-        <w:spacing w:line="480" w:lineRule="auto"/>
-        <w:ind w:firstLine="426"/>
-        <w:rPr>
-          <w:lang w:val="en-US"/>
-        </w:rPr>
-      </w:pPr>
-      <w:r>
-        <w:rPr>
+      <w:bookmarkEnd w:id="10"/>
+    </w:p>
+    <w:p>
+      <w:pPr>
+        <w:spacing w:line="480" w:lineRule="auto"/>
+        <w:ind w:firstLine="567"/>
+        <w:rPr>
+          <w:rFonts w:cs="Times New Roman"/>
+          <w:szCs w:val="24"/>
+          <w:lang w:val="en-US"/>
+        </w:rPr>
+      </w:pPr>
+      <w:r>
+        <w:rPr>
+          <w:rFonts w:cs="Times New Roman"/>
+          <w:szCs w:val="24"/>
           <w:lang w:val="en-US"/>
         </w:rPr>
         <w:t>Sistematika penulisan dalam skripsi ini adalah sebagai berikut:</w:t>
@@ -1552,15 +2168,19 @@
     <w:p>
       <w:pPr>
         <w:spacing w:line="480" w:lineRule="auto"/>
-        <w:ind w:firstLine="426"/>
-        <w:rPr>
+        <w:ind w:left="567"/>
+        <w:rPr>
+          <w:rFonts w:cs="Times New Roman"/>
           <w:b/>
-          <w:lang w:val="en-US"/>
-        </w:rPr>
-      </w:pPr>
-      <w:r>
-        <w:rPr>
+          <w:szCs w:val="24"/>
+          <w:lang w:val="en-US"/>
+        </w:rPr>
+      </w:pPr>
+      <w:r>
+        <w:rPr>
+          <w:rFonts w:cs="Times New Roman"/>
           <w:b/>
+          <w:szCs w:val="24"/>
           <w:lang w:val="en-US"/>
         </w:rPr>
         <w:t>BAB I PENDAHULUAN</w:t>
@@ -1569,37 +2189,39 @@
     <w:p>
       <w:pPr>
         <w:spacing w:line="480" w:lineRule="auto"/>
-        <w:ind w:firstLine="426"/>
-        <w:rPr>
+        <w:ind w:left="567" w:firstLine="567"/>
+        <w:rPr>
+          <w:rFonts w:cs="Times New Roman"/>
           <w:b/>
-          <w:lang w:val="en-US"/>
-        </w:rPr>
-      </w:pPr>
-      <w:r>
-        <w:rPr>
-          <w:lang w:val="en-US"/>
-        </w:rPr>
-        <w:t>Bab ini menguraikan latar belakang penelitian, identifikasi masalah, batasan masalah, tujuan penelitiaa, kegunaan penelitian, met</w:t>
-      </w:r>
-      <w:r>
-        <w:rPr>
-          <w:lang w:val="en-US"/>
-        </w:rPr>
-        <w:t>odologi penelitian, dan sistematika penulisan.</w:t>
-      </w:r>
-    </w:p>
-    <w:p>
-      <w:pPr>
-        <w:spacing w:line="480" w:lineRule="auto"/>
-        <w:ind w:firstLine="426"/>
-        <w:rPr>
+          <w:szCs w:val="24"/>
+          <w:lang w:val="en-US"/>
+        </w:rPr>
+      </w:pPr>
+      <w:r>
+        <w:rPr>
+          <w:rFonts w:cs="Times New Roman"/>
+          <w:szCs w:val="24"/>
+          <w:lang w:val="en-US"/>
+        </w:rPr>
+        <w:t>Bab ini menguraikan latar belakang penelitian, identifikasi masalah, batasan masalah, tujuan penelitiaa, kegunaan penelitian, metodologi penelitian, dan sistematika penulisan.</w:t>
+      </w:r>
+    </w:p>
+    <w:p>
+      <w:pPr>
+        <w:spacing w:line="480" w:lineRule="auto"/>
+        <w:ind w:left="567"/>
+        <w:rPr>
+          <w:rFonts w:cs="Times New Roman"/>
           <w:b/>
-          <w:lang w:val="en-US"/>
-        </w:rPr>
-      </w:pPr>
-      <w:r>
-        <w:rPr>
+          <w:szCs w:val="24"/>
+          <w:lang w:val="en-US"/>
+        </w:rPr>
+      </w:pPr>
+      <w:r>
+        <w:rPr>
+          <w:rFonts w:cs="Times New Roman"/>
           <w:b/>
+          <w:szCs w:val="24"/>
           <w:lang w:val="en-US"/>
         </w:rPr>
         <w:t>BAB II TINJAUAN PUSTAKA</w:t>
@@ -1608,52 +2230,76 @@
     <w:p>
       <w:pPr>
         <w:spacing w:line="480" w:lineRule="auto"/>
-        <w:ind w:firstLine="426"/>
-        <w:rPr>
-          <w:lang w:val="en-US"/>
-        </w:rPr>
-      </w:pPr>
-      <w:r>
-        <w:rPr>
-          <w:lang w:val="en-US"/>
-        </w:rPr>
-        <w:t xml:space="preserve">Bab ini berisi uraian </w:t>
-      </w:r>
-      <w:r>
-        <w:rPr>
-          <w:lang w:val="en-US"/>
-        </w:rPr>
-        <w:t>penelitian terkait yang pernah dilakukan sebelumnya mengenai pengenalan objek citra menggunakan teknik berbasis deskripsi graf. Pada bagian ini juga dipaparkan mengenai beberapa teori serta tulisan yang berkaitan dengan penelitian yang dilakukan.</w:t>
-      </w:r>
-    </w:p>
-    <w:p>
-      <w:pPr>
-        <w:spacing w:line="480" w:lineRule="auto"/>
-        <w:ind w:firstLine="426"/>
-        <w:rPr>
+        <w:ind w:left="567" w:firstLine="567"/>
+        <w:rPr>
+          <w:rFonts w:cs="Times New Roman"/>
+          <w:szCs w:val="24"/>
+          <w:lang w:val="en-US"/>
+        </w:rPr>
+      </w:pPr>
+      <w:r>
+        <w:rPr>
+          <w:rFonts w:cs="Times New Roman"/>
+          <w:szCs w:val="24"/>
+          <w:lang w:val="en-US"/>
+        </w:rPr>
+        <w:t xml:space="preserve">Bab ini berisi uraian penelitian terkait yang pernah dilakukan sebelumnya mengenai pengenalan objek citra menggunakan teknik berbasis deskripsi </w:t>
+      </w:r>
+      <w:r>
+        <w:rPr>
+          <w:rFonts w:cs="Times New Roman"/>
+          <w:i/>
+          <w:szCs w:val="24"/>
+          <w:lang w:val="en-US"/>
+        </w:rPr>
+        <w:t>graph</w:t>
+      </w:r>
+      <w:r>
+        <w:rPr>
+          <w:rFonts w:cs="Times New Roman"/>
+          <w:szCs w:val="24"/>
+          <w:lang w:val="en-US"/>
+        </w:rPr>
+        <w:t>. Pada bagian ini juga dipaparkan mengenai beberapa teori serta tulisan yang berkaitan dengan penelitian yang dilakukan.</w:t>
+      </w:r>
+    </w:p>
+    <w:p>
+      <w:pPr>
+        <w:spacing w:line="480" w:lineRule="auto"/>
+        <w:ind w:left="567"/>
+        <w:rPr>
+          <w:rFonts w:cs="Times New Roman"/>
           <w:b/>
           <w:i/>
-          <w:lang w:val="en-US"/>
-        </w:rPr>
-      </w:pPr>
-      <w:r>
-        <w:rPr>
+          <w:szCs w:val="24"/>
+          <w:lang w:val="en-US"/>
+        </w:rPr>
+      </w:pPr>
+      <w:r>
+        <w:rPr>
+          <w:rFonts w:cs="Times New Roman"/>
           <w:b/>
-          <w:lang w:val="en-US"/>
-        </w:rPr>
+          <w:szCs w:val="24"/>
+          <w:lang w:val="en-US"/>
+        </w:rPr>
+        <w:lastRenderedPageBreak/>
         <w:t>BAB III METODOLOGI PENELITIAN</w:t>
       </w:r>
     </w:p>
     <w:p>
       <w:pPr>
         <w:spacing w:line="480" w:lineRule="auto"/>
-        <w:ind w:firstLine="426"/>
-        <w:rPr>
-          <w:lang w:val="en-US"/>
-        </w:rPr>
-      </w:pPr>
-      <w:r>
-        <w:rPr>
+        <w:ind w:left="567" w:firstLine="567"/>
+        <w:rPr>
+          <w:rFonts w:cs="Times New Roman"/>
+          <w:szCs w:val="24"/>
+          <w:lang w:val="en-US"/>
+        </w:rPr>
+      </w:pPr>
+      <w:r>
+        <w:rPr>
+          <w:rFonts w:cs="Times New Roman"/>
+          <w:szCs w:val="24"/>
           <w:lang w:val="en-US"/>
         </w:rPr>
         <w:t>Pada bab ini diuraikan mengenai proses penelitian yang dilakukan. Bab ini juga menjelaskan alat serta bahan yang digunakan selama proses penelitian. Bab ini menguraikan setiap langkah yang dilakukan selama penelitian.</w:t>
@@ -1662,15 +2308,19 @@
     <w:p>
       <w:pPr>
         <w:spacing w:line="480" w:lineRule="auto"/>
-        <w:ind w:firstLine="426"/>
-        <w:rPr>
+        <w:ind w:left="567"/>
+        <w:rPr>
+          <w:rFonts w:cs="Times New Roman"/>
           <w:b/>
-          <w:lang w:val="en-US"/>
-        </w:rPr>
-      </w:pPr>
-      <w:r>
-        <w:rPr>
+          <w:szCs w:val="24"/>
+          <w:lang w:val="en-US"/>
+        </w:rPr>
+      </w:pPr>
+      <w:r>
+        <w:rPr>
+          <w:rFonts w:cs="Times New Roman"/>
           <w:b/>
+          <w:szCs w:val="24"/>
           <w:lang w:val="en-US"/>
         </w:rPr>
         <w:t>BAB IV HASIL DAN PEMBAHASAN</w:t>
@@ -1679,26 +2329,34 @@
     <w:p>
       <w:pPr>
         <w:spacing w:line="480" w:lineRule="auto"/>
-        <w:ind w:firstLine="426"/>
-        <w:rPr>
-          <w:lang w:val="en-US"/>
-        </w:rPr>
-      </w:pPr>
-      <w:r>
-        <w:rPr>
+        <w:ind w:left="567" w:firstLine="567"/>
+        <w:rPr>
+          <w:rFonts w:cs="Times New Roman"/>
+          <w:szCs w:val="24"/>
+          <w:lang w:val="en-US"/>
+        </w:rPr>
+      </w:pPr>
+      <w:r>
+        <w:rPr>
+          <w:rFonts w:cs="Times New Roman"/>
+          <w:szCs w:val="24"/>
           <w:lang w:val="en-US"/>
         </w:rPr>
         <w:t xml:space="preserve">Bab ini membahas mengenai hasil dari pengenalan yang dilakukan menggunakan teknik </w:t>
       </w:r>
       <w:r>
         <w:rPr>
+          <w:rFonts w:cs="Times New Roman"/>
           <w:i/>
+          <w:szCs w:val="24"/>
           <w:lang w:val="en-US"/>
         </w:rPr>
         <w:t>graph matching</w:t>
       </w:r>
       <w:r>
         <w:rPr>
+          <w:rFonts w:cs="Times New Roman"/>
+          <w:szCs w:val="24"/>
           <w:lang w:val="en-US"/>
         </w:rPr>
         <w:t>. Pada bab ini akan dikaji tingkat akurasi dari fitur dan algoritma yang digunakan.</w:t>
@@ -1707,15 +2365,19 @@
     <w:p>
       <w:pPr>
         <w:spacing w:line="480" w:lineRule="auto"/>
-        <w:ind w:firstLine="426"/>
-        <w:rPr>
+        <w:ind w:left="567"/>
+        <w:rPr>
+          <w:rFonts w:cs="Times New Roman"/>
           <w:b/>
-          <w:lang w:val="en-US"/>
-        </w:rPr>
-      </w:pPr>
-      <w:r>
-        <w:rPr>
+          <w:szCs w:val="24"/>
+          <w:lang w:val="en-US"/>
+        </w:rPr>
+      </w:pPr>
+      <w:r>
+        <w:rPr>
+          <w:rFonts w:cs="Times New Roman"/>
           <w:b/>
+          <w:szCs w:val="24"/>
           <w:lang w:val="en-US"/>
         </w:rPr>
         <w:t>BAB V SIMPULAN DAN SARAN</w:t>
@@ -1724,13 +2386,17 @@
     <w:p>
       <w:pPr>
         <w:spacing w:line="480" w:lineRule="auto"/>
-        <w:ind w:firstLine="426"/>
-        <w:rPr>
-          <w:lang w:val="en-US"/>
-        </w:rPr>
-      </w:pPr>
-      <w:r>
-        <w:rPr>
+        <w:ind w:left="567" w:firstLine="567"/>
+        <w:rPr>
+          <w:rFonts w:cs="Times New Roman"/>
+          <w:szCs w:val="24"/>
+          <w:lang w:val="en-US"/>
+        </w:rPr>
+      </w:pPr>
+      <w:r>
+        <w:rPr>
+          <w:rFonts w:cs="Times New Roman"/>
+          <w:szCs w:val="24"/>
           <w:lang w:val="en-US"/>
         </w:rPr>
         <w:t>Bab ini merupkan penutup dari skripsi yang berisi simpulan dan saran yang diambil dari pembahasan pada skripsi ini.</w:t>
@@ -1739,11 +2405,15 @@
     <w:p>
       <w:pPr>
         <w:spacing w:line="480" w:lineRule="auto"/>
+        <w:rPr>
+          <w:rFonts w:cs="Times New Roman"/>
+          <w:szCs w:val="24"/>
+        </w:rPr>
       </w:pPr>
     </w:p>
     <w:sectPr>
-      <w:headerReference w:type="default" r:id="rId10"/>
-      <w:footerReference w:type="default" r:id="rId11"/>
+      <w:headerReference w:type="default" r:id="rId8"/>
+      <w:footerReference w:type="default" r:id="rId9"/>
       <w:pgSz w:w="11906" w:h="16838" w:code="9"/>
       <w:pgMar w:top="2268" w:right="1701" w:bottom="1701" w:left="2268" w:header="720" w:footer="720" w:gutter="0"/>
       <w:pgNumType w:start="2"/>
@@ -1755,7 +2425,7 @@
 </file>
 
 <file path=word/endnotes.xml><?xml version="1.0" encoding="utf-8"?>
-<w:endnotes xmlns:wpc="http://schemas.microsoft.com/office/word/2010/wordprocessingCanvas" xmlns:cx="http://schemas.microsoft.com/office/drawing/2014/chartex" xmlns:cx1="http://schemas.microsoft.com/office/drawing/2015/9/8/chartex" xmlns:cx2="http://schemas.microsoft.com/office/drawing/2015/10/21/chartex" xmlns:cx3="http://schemas.microsoft.com/office/drawing/2016/5/9/chartex" xmlns:cx4="http://schemas.microsoft.com/office/drawing/2016/5/10/chartex" xmlns:cx5="http://schemas.microsoft.com/office/drawing/2016/5/11/chartex" xmlns:cx6="http://schemas.microsoft.com/office/drawing/2016/5/12/chartex" xmlns:cx7="http://schemas.microsoft.com/office/drawing/2016/5/13/chartex" xmlns:cx8="http://schemas.microsoft.com/office/drawing/2016/5/14/chartex" xmlns:mc="http://schemas.openxmlformats.org/markup-compatibility/2006" xmlns:aink="http://schemas.microsoft.com/office/drawing/2016/ink" xmlns:am3d="http://schemas.microsoft.com/office/drawing/2017/model3d" xmlns:o="urn:schemas-microsoft-com:office:office" xmlns:r="http://schemas.openxmlformats.org/officeDocument/2006/relationships" xmlns:m="http://schemas.openxmlformats.org/officeDocument/2006/math" xmlns:v="urn:schemas-microsoft-com:vml" xmlns:wp14="http://schemas.microsoft.com/office/word/2010/wordprocessingDrawing" xmlns:wp="http://schemas.openxmlformats.org/drawingml/2006/wordprocessingDrawing" xmlns:w10="urn:schemas-microsoft-com:office:word" xmlns:w="http://schemas.openxmlformats.org/wordprocessingml/2006/main" xmlns:w14="http://schemas.microsoft.com/office/word/2010/wordml" xmlns:w15="http://schemas.microsoft.com/office/word/2012/wordml" xmlns:w16cid="http://schemas.microsoft.com/office/word/2016/wordml/cid" xmlns:w16se="http://schemas.microsoft.com/office/word/2015/wordml/symex" xmlns:wpg="http://schemas.microsoft.com/office/word/2010/wordprocessingGroup" xmlns:wpi="http://schemas.microsoft.com/office/word/2010/wordprocessingInk" xmlns:wne="http://schemas.microsoft.com/office/word/2006/wordml" xmlns:wps="http://schemas.microsoft.com/office/word/2010/wordprocessingShape" mc:Ignorable="w14 w15 w16se w16cid wp14">
+<w:endnotes xmlns:wpc="http://schemas.microsoft.com/office/word/2010/wordprocessingCanvas" xmlns:mc="http://schemas.openxmlformats.org/markup-compatibility/2006" xmlns:o="urn:schemas-microsoft-com:office:office" xmlns:r="http://schemas.openxmlformats.org/officeDocument/2006/relationships" xmlns:m="http://schemas.openxmlformats.org/officeDocument/2006/math" xmlns:v="urn:schemas-microsoft-com:vml" xmlns:wp14="http://schemas.microsoft.com/office/word/2010/wordprocessingDrawing" xmlns:wp="http://schemas.openxmlformats.org/drawingml/2006/wordprocessingDrawing" xmlns:w10="urn:schemas-microsoft-com:office:word" xmlns:w="http://schemas.openxmlformats.org/wordprocessingml/2006/main" xmlns:w14="http://schemas.microsoft.com/office/word/2010/wordml" xmlns:w15="http://schemas.microsoft.com/office/word/2012/wordml" xmlns:wpg="http://schemas.microsoft.com/office/word/2010/wordprocessingGroup" xmlns:wpi="http://schemas.microsoft.com/office/word/2010/wordprocessingInk" xmlns:wne="http://schemas.microsoft.com/office/word/2006/wordml" xmlns:wps="http://schemas.microsoft.com/office/word/2010/wordprocessingShape" mc:Ignorable="w14 w15 wp14">
   <w:endnote w:type="separator" w:id="-1">
     <w:p>
       <w:pPr>
@@ -1780,49 +2450,7 @@
 </file>
 
 <file path=word/footer1.xml><?xml version="1.0" encoding="utf-8"?>
-<w:ftr xmlns:wpc="http://schemas.microsoft.com/office/word/2010/wordprocessingCanvas" xmlns:cx="http://schemas.microsoft.com/office/drawing/2014/chartex" xmlns:cx1="http://schemas.microsoft.com/office/drawing/2015/9/8/chartex" xmlns:cx2="http://schemas.microsoft.com/office/drawing/2015/10/21/chartex" xmlns:cx3="http://schemas.microsoft.com/office/drawing/2016/5/9/chartex" xmlns:cx4="http://schemas.microsoft.com/office/drawing/2016/5/10/chartex" xmlns:cx5="http://schemas.microsoft.com/office/drawing/2016/5/11/chartex" xmlns:cx6="http://schemas.microsoft.com/office/drawing/2016/5/12/chartex" xmlns:cx7="http://schemas.microsoft.com/office/drawing/2016/5/13/chartex" xmlns:cx8="http://schemas.microsoft.com/office/drawing/2016/5/14/chartex" xmlns:mc="http://schemas.openxmlformats.org/markup-compatibility/2006" xmlns:aink="http://schemas.microsoft.com/office/drawing/2016/ink" xmlns:am3d="http://schemas.microsoft.com/office/drawing/2017/model3d" xmlns:o="urn:schemas-microsoft-com:office:office" xmlns:r="http://schemas.openxmlformats.org/officeDocument/2006/relationships" xmlns:m="http://schemas.openxmlformats.org/officeDocument/2006/math" xmlns:v="urn:schemas-microsoft-com:vml" xmlns:wp14="http://schemas.microsoft.com/office/word/2010/wordprocessingDrawing" xmlns:wp="http://schemas.openxmlformats.org/drawingml/2006/wordprocessingDrawing" xmlns:w10="urn:schemas-microsoft-com:office:word" xmlns:w="http://schemas.openxmlformats.org/wordprocessingml/2006/main" xmlns:w14="http://schemas.microsoft.com/office/word/2010/wordml" xmlns:w15="http://schemas.microsoft.com/office/word/2012/wordml" xmlns:w16cid="http://schemas.microsoft.com/office/word/2016/wordml/cid" xmlns:w16se="http://schemas.microsoft.com/office/word/2015/wordml/symex" xmlns:wpg="http://schemas.microsoft.com/office/word/2010/wordprocessingGroup" xmlns:wpi="http://schemas.microsoft.com/office/word/2010/wordprocessingInk" xmlns:wne="http://schemas.microsoft.com/office/word/2006/wordml" xmlns:wps="http://schemas.microsoft.com/office/word/2010/wordprocessingShape" mc:Ignorable="w14 w15 w16se w16cid wp14">
-  <w:sdt>
-    <w:sdtPr>
-      <w:id w:val="-20169540"/>
-      <w:docPartObj>
-        <w:docPartGallery w:val="Page Numbers (Bottom of Page)"/>
-        <w:docPartUnique/>
-      </w:docPartObj>
-    </w:sdtPr>
-    <w:sdtContent>
-      <w:p>
-        <w:pPr>
-          <w:pStyle w:val="Footer"/>
-          <w:jc w:val="center"/>
-        </w:pPr>
-        <w:r>
-          <w:fldChar w:fldCharType="begin"/>
-        </w:r>
-        <w:r>
-          <w:instrText>PAGE   \* MERGEFORMAT</w:instrText>
-        </w:r>
-        <w:r>
-          <w:fldChar w:fldCharType="separate"/>
-        </w:r>
-        <w:r>
-          <w:t>1</w:t>
-        </w:r>
-        <w:r>
-          <w:fldChar w:fldCharType="end"/>
-        </w:r>
-      </w:p>
-    </w:sdtContent>
-  </w:sdt>
-  <w:p>
-    <w:pPr>
-      <w:pStyle w:val="Footer"/>
-    </w:pPr>
-  </w:p>
-</w:ftr>
-</file>
-
-<file path=word/footer2.xml><?xml version="1.0" encoding="utf-8"?>
-<w:ftr xmlns:wpc="http://schemas.microsoft.com/office/word/2010/wordprocessingCanvas" xmlns:cx="http://schemas.microsoft.com/office/drawing/2014/chartex" xmlns:cx1="http://schemas.microsoft.com/office/drawing/2015/9/8/chartex" xmlns:cx2="http://schemas.microsoft.com/office/drawing/2015/10/21/chartex" xmlns:cx3="http://schemas.microsoft.com/office/drawing/2016/5/9/chartex" xmlns:cx4="http://schemas.microsoft.com/office/drawing/2016/5/10/chartex" xmlns:cx5="http://schemas.microsoft.com/office/drawing/2016/5/11/chartex" xmlns:cx6="http://schemas.microsoft.com/office/drawing/2016/5/12/chartex" xmlns:cx7="http://schemas.microsoft.com/office/drawing/2016/5/13/chartex" xmlns:cx8="http://schemas.microsoft.com/office/drawing/2016/5/14/chartex" xmlns:mc="http://schemas.openxmlformats.org/markup-compatibility/2006" xmlns:aink="http://schemas.microsoft.com/office/drawing/2016/ink" xmlns:am3d="http://schemas.microsoft.com/office/drawing/2017/model3d" xmlns:o="urn:schemas-microsoft-com:office:office" xmlns:r="http://schemas.openxmlformats.org/officeDocument/2006/relationships" xmlns:m="http://schemas.openxmlformats.org/officeDocument/2006/math" xmlns:v="urn:schemas-microsoft-com:vml" xmlns:wp14="http://schemas.microsoft.com/office/word/2010/wordprocessingDrawing" xmlns:wp="http://schemas.openxmlformats.org/drawingml/2006/wordprocessingDrawing" xmlns:w10="urn:schemas-microsoft-com:office:word" xmlns:w="http://schemas.openxmlformats.org/wordprocessingml/2006/main" xmlns:w14="http://schemas.microsoft.com/office/word/2010/wordml" xmlns:w15="http://schemas.microsoft.com/office/word/2012/wordml" xmlns:w16cid="http://schemas.microsoft.com/office/word/2016/wordml/cid" xmlns:w16se="http://schemas.microsoft.com/office/word/2015/wordml/symex" xmlns:wpg="http://schemas.microsoft.com/office/word/2010/wordprocessingGroup" xmlns:wpi="http://schemas.microsoft.com/office/word/2010/wordprocessingInk" xmlns:wne="http://schemas.microsoft.com/office/word/2006/wordml" xmlns:wps="http://schemas.microsoft.com/office/word/2010/wordprocessingShape" mc:Ignorable="w14 w15 w16se w16cid wp14">
+<w:ftr xmlns:wpc="http://schemas.microsoft.com/office/word/2010/wordprocessingCanvas" xmlns:mc="http://schemas.openxmlformats.org/markup-compatibility/2006" xmlns:o="urn:schemas-microsoft-com:office:office" xmlns:r="http://schemas.openxmlformats.org/officeDocument/2006/relationships" xmlns:m="http://schemas.openxmlformats.org/officeDocument/2006/math" xmlns:v="urn:schemas-microsoft-com:vml" xmlns:wp14="http://schemas.microsoft.com/office/word/2010/wordprocessingDrawing" xmlns:wp="http://schemas.openxmlformats.org/drawingml/2006/wordprocessingDrawing" xmlns:w10="urn:schemas-microsoft-com:office:word" xmlns:w="http://schemas.openxmlformats.org/wordprocessingml/2006/main" xmlns:w14="http://schemas.microsoft.com/office/word/2010/wordml" xmlns:w15="http://schemas.microsoft.com/office/word/2012/wordml" xmlns:wpg="http://schemas.microsoft.com/office/word/2010/wordprocessingGroup" xmlns:wpi="http://schemas.microsoft.com/office/word/2010/wordprocessingInk" xmlns:wne="http://schemas.microsoft.com/office/word/2006/wordml" xmlns:wps="http://schemas.microsoft.com/office/word/2010/wordprocessingShape" mc:Ignorable="w14 w15 wp14">
   <w:sdt>
     <w:sdtPr>
       <w:id w:val="1485351347"/>
@@ -1831,6 +2459,7 @@
         <w:docPartUnique/>
       </w:docPartObj>
     </w:sdtPr>
+    <w:sdtEndPr/>
     <w:sdtContent>
       <w:p>
         <w:pPr>
@@ -1849,7 +2478,7 @@
 </file>
 
 <file path=word/footnotes.xml><?xml version="1.0" encoding="utf-8"?>
-<w:footnotes xmlns:wpc="http://schemas.microsoft.com/office/word/2010/wordprocessingCanvas" xmlns:cx="http://schemas.microsoft.com/office/drawing/2014/chartex" xmlns:cx1="http://schemas.microsoft.com/office/drawing/2015/9/8/chartex" xmlns:cx2="http://schemas.microsoft.com/office/drawing/2015/10/21/chartex" xmlns:cx3="http://schemas.microsoft.com/office/drawing/2016/5/9/chartex" xmlns:cx4="http://schemas.microsoft.com/office/drawing/2016/5/10/chartex" xmlns:cx5="http://schemas.microsoft.com/office/drawing/2016/5/11/chartex" xmlns:cx6="http://schemas.microsoft.com/office/drawing/2016/5/12/chartex" xmlns:cx7="http://schemas.microsoft.com/office/drawing/2016/5/13/chartex" xmlns:cx8="http://schemas.microsoft.com/office/drawing/2016/5/14/chartex" xmlns:mc="http://schemas.openxmlformats.org/markup-compatibility/2006" xmlns:aink="http://schemas.microsoft.com/office/drawing/2016/ink" xmlns:am3d="http://schemas.microsoft.com/office/drawing/2017/model3d" xmlns:o="urn:schemas-microsoft-com:office:office" xmlns:r="http://schemas.openxmlformats.org/officeDocument/2006/relationships" xmlns:m="http://schemas.openxmlformats.org/officeDocument/2006/math" xmlns:v="urn:schemas-microsoft-com:vml" xmlns:wp14="http://schemas.microsoft.com/office/word/2010/wordprocessingDrawing" xmlns:wp="http://schemas.openxmlformats.org/drawingml/2006/wordprocessingDrawing" xmlns:w10="urn:schemas-microsoft-com:office:word" xmlns:w="http://schemas.openxmlformats.org/wordprocessingml/2006/main" xmlns:w14="http://schemas.microsoft.com/office/word/2010/wordml" xmlns:w15="http://schemas.microsoft.com/office/word/2012/wordml" xmlns:w16cid="http://schemas.microsoft.com/office/word/2016/wordml/cid" xmlns:w16se="http://schemas.microsoft.com/office/word/2015/wordml/symex" xmlns:wpg="http://schemas.microsoft.com/office/word/2010/wordprocessingGroup" xmlns:wpi="http://schemas.microsoft.com/office/word/2010/wordprocessingInk" xmlns:wne="http://schemas.microsoft.com/office/word/2006/wordml" xmlns:wps="http://schemas.microsoft.com/office/word/2010/wordprocessingShape" mc:Ignorable="w14 w15 w16se w16cid wp14">
+<w:footnotes xmlns:wpc="http://schemas.microsoft.com/office/word/2010/wordprocessingCanvas" xmlns:mc="http://schemas.openxmlformats.org/markup-compatibility/2006" xmlns:o="urn:schemas-microsoft-com:office:office" xmlns:r="http://schemas.openxmlformats.org/officeDocument/2006/relationships" xmlns:m="http://schemas.openxmlformats.org/officeDocument/2006/math" xmlns:v="urn:schemas-microsoft-com:vml" xmlns:wp14="http://schemas.microsoft.com/office/word/2010/wordprocessingDrawing" xmlns:wp="http://schemas.openxmlformats.org/drawingml/2006/wordprocessingDrawing" xmlns:w10="urn:schemas-microsoft-com:office:word" xmlns:w="http://schemas.openxmlformats.org/wordprocessingml/2006/main" xmlns:w14="http://schemas.microsoft.com/office/word/2010/wordml" xmlns:w15="http://schemas.microsoft.com/office/word/2012/wordml" xmlns:wpg="http://schemas.microsoft.com/office/word/2010/wordprocessingGroup" xmlns:wpi="http://schemas.microsoft.com/office/word/2010/wordprocessingInk" xmlns:wne="http://schemas.microsoft.com/office/word/2006/wordml" xmlns:wps="http://schemas.microsoft.com/office/word/2010/wordprocessingShape" mc:Ignorable="w14 w15 wp14">
   <w:footnote w:type="separator" w:id="-1">
     <w:p>
       <w:pPr>
@@ -1874,7 +2503,7 @@
 </file>
 
 <file path=word/header1.xml><?xml version="1.0" encoding="utf-8"?>
-<w:hdr xmlns:wpc="http://schemas.microsoft.com/office/word/2010/wordprocessingCanvas" xmlns:cx="http://schemas.microsoft.com/office/drawing/2014/chartex" xmlns:cx1="http://schemas.microsoft.com/office/drawing/2015/9/8/chartex" xmlns:cx2="http://schemas.microsoft.com/office/drawing/2015/10/21/chartex" xmlns:cx3="http://schemas.microsoft.com/office/drawing/2016/5/9/chartex" xmlns:cx4="http://schemas.microsoft.com/office/drawing/2016/5/10/chartex" xmlns:cx5="http://schemas.microsoft.com/office/drawing/2016/5/11/chartex" xmlns:cx6="http://schemas.microsoft.com/office/drawing/2016/5/12/chartex" xmlns:cx7="http://schemas.microsoft.com/office/drawing/2016/5/13/chartex" xmlns:cx8="http://schemas.microsoft.com/office/drawing/2016/5/14/chartex" xmlns:mc="http://schemas.openxmlformats.org/markup-compatibility/2006" xmlns:aink="http://schemas.microsoft.com/office/drawing/2016/ink" xmlns:am3d="http://schemas.microsoft.com/office/drawing/2017/model3d" xmlns:o="urn:schemas-microsoft-com:office:office" xmlns:r="http://schemas.openxmlformats.org/officeDocument/2006/relationships" xmlns:m="http://schemas.openxmlformats.org/officeDocument/2006/math" xmlns:v="urn:schemas-microsoft-com:vml" xmlns:wp14="http://schemas.microsoft.com/office/word/2010/wordprocessingDrawing" xmlns:wp="http://schemas.openxmlformats.org/drawingml/2006/wordprocessingDrawing" xmlns:w10="urn:schemas-microsoft-com:office:word" xmlns:w="http://schemas.openxmlformats.org/wordprocessingml/2006/main" xmlns:w14="http://schemas.microsoft.com/office/word/2010/wordml" xmlns:w15="http://schemas.microsoft.com/office/word/2012/wordml" xmlns:w16cid="http://schemas.microsoft.com/office/word/2016/wordml/cid" xmlns:w16se="http://schemas.microsoft.com/office/word/2015/wordml/symex" xmlns:wpg="http://schemas.microsoft.com/office/word/2010/wordprocessingGroup" xmlns:wpi="http://schemas.microsoft.com/office/word/2010/wordprocessingInk" xmlns:wne="http://schemas.microsoft.com/office/word/2006/wordml" xmlns:wps="http://schemas.microsoft.com/office/word/2010/wordprocessingShape" mc:Ignorable="w14 w15 w16se w16cid wp14">
+<w:hdr xmlns:wpc="http://schemas.microsoft.com/office/word/2010/wordprocessingCanvas" xmlns:mc="http://schemas.openxmlformats.org/markup-compatibility/2006" xmlns:o="urn:schemas-microsoft-com:office:office" xmlns:r="http://schemas.openxmlformats.org/officeDocument/2006/relationships" xmlns:m="http://schemas.openxmlformats.org/officeDocument/2006/math" xmlns:v="urn:schemas-microsoft-com:vml" xmlns:wp14="http://schemas.microsoft.com/office/word/2010/wordprocessingDrawing" xmlns:wp="http://schemas.openxmlformats.org/drawingml/2006/wordprocessingDrawing" xmlns:w10="urn:schemas-microsoft-com:office:word" xmlns:w="http://schemas.openxmlformats.org/wordprocessingml/2006/main" xmlns:w14="http://schemas.microsoft.com/office/word/2010/wordml" xmlns:w15="http://schemas.microsoft.com/office/word/2012/wordml" xmlns:wpg="http://schemas.microsoft.com/office/word/2010/wordprocessingGroup" xmlns:wpi="http://schemas.microsoft.com/office/word/2010/wordprocessingInk" xmlns:wne="http://schemas.microsoft.com/office/word/2006/wordml" xmlns:wps="http://schemas.microsoft.com/office/word/2010/wordprocessingShape" mc:Ignorable="w14 w15 wp14">
   <w:p>
     <w:pPr>
       <w:pStyle w:val="Header"/>
@@ -1889,51 +2518,9 @@
 </w:hdr>
 </file>
 
-<file path=word/header2.xml><?xml version="1.0" encoding="utf-8"?>
-<w:hdr xmlns:wpc="http://schemas.microsoft.com/office/word/2010/wordprocessingCanvas" xmlns:cx="http://schemas.microsoft.com/office/drawing/2014/chartex" xmlns:cx1="http://schemas.microsoft.com/office/drawing/2015/9/8/chartex" xmlns:cx2="http://schemas.microsoft.com/office/drawing/2015/10/21/chartex" xmlns:cx3="http://schemas.microsoft.com/office/drawing/2016/5/9/chartex" xmlns:cx4="http://schemas.microsoft.com/office/drawing/2016/5/10/chartex" xmlns:cx5="http://schemas.microsoft.com/office/drawing/2016/5/11/chartex" xmlns:cx6="http://schemas.microsoft.com/office/drawing/2016/5/12/chartex" xmlns:cx7="http://schemas.microsoft.com/office/drawing/2016/5/13/chartex" xmlns:cx8="http://schemas.microsoft.com/office/drawing/2016/5/14/chartex" xmlns:mc="http://schemas.openxmlformats.org/markup-compatibility/2006" xmlns:aink="http://schemas.microsoft.com/office/drawing/2016/ink" xmlns:am3d="http://schemas.microsoft.com/office/drawing/2017/model3d" xmlns:o="urn:schemas-microsoft-com:office:office" xmlns:r="http://schemas.openxmlformats.org/officeDocument/2006/relationships" xmlns:m="http://schemas.openxmlformats.org/officeDocument/2006/math" xmlns:v="urn:schemas-microsoft-com:vml" xmlns:wp14="http://schemas.microsoft.com/office/word/2010/wordprocessingDrawing" xmlns:wp="http://schemas.openxmlformats.org/drawingml/2006/wordprocessingDrawing" xmlns:w10="urn:schemas-microsoft-com:office:word" xmlns:w="http://schemas.openxmlformats.org/wordprocessingml/2006/main" xmlns:w14="http://schemas.microsoft.com/office/word/2010/wordml" xmlns:w15="http://schemas.microsoft.com/office/word/2012/wordml" xmlns:w16cid="http://schemas.microsoft.com/office/word/2016/wordml/cid" xmlns:w16se="http://schemas.microsoft.com/office/word/2015/wordml/symex" xmlns:wpg="http://schemas.microsoft.com/office/word/2010/wordprocessingGroup" xmlns:wpi="http://schemas.microsoft.com/office/word/2010/wordprocessingInk" xmlns:wne="http://schemas.microsoft.com/office/word/2006/wordml" xmlns:wps="http://schemas.microsoft.com/office/word/2010/wordprocessingShape" mc:Ignorable="w14 w15 w16se w16cid wp14">
-  <w:sdt>
-    <w:sdtPr>
-      <w:id w:val="1334722067"/>
-      <w:docPartObj>
-        <w:docPartGallery w:val="Page Numbers (Top of Page)"/>
-        <w:docPartUnique/>
-      </w:docPartObj>
-    </w:sdtPr>
-    <w:sdtContent>
-      <w:p>
-        <w:pPr>
-          <w:pStyle w:val="Header"/>
-          <w:jc w:val="right"/>
-        </w:pPr>
-        <w:r>
-          <w:fldChar w:fldCharType="begin"/>
-        </w:r>
-        <w:r>
-          <w:instrText>PAGE   \* MERGEFORMAT</w:instrText>
-        </w:r>
-        <w:r>
-          <w:fldChar w:fldCharType="separate"/>
-        </w:r>
-        <w:r>
-          <w:t>5</w:t>
-        </w:r>
-        <w:r>
-          <w:fldChar w:fldCharType="end"/>
-        </w:r>
-      </w:p>
-    </w:sdtContent>
-  </w:sdt>
-  <w:p>
-    <w:pPr>
-      <w:pStyle w:val="Header"/>
-    </w:pPr>
-  </w:p>
-</w:hdr>
-</file>
-
 <file path=word/numbering.xml><?xml version="1.0" encoding="utf-8"?>
-<w:numbering xmlns:wpc="http://schemas.microsoft.com/office/word/2010/wordprocessingCanvas" xmlns:cx="http://schemas.microsoft.com/office/drawing/2014/chartex" xmlns:cx1="http://schemas.microsoft.com/office/drawing/2015/9/8/chartex" xmlns:cx2="http://schemas.microsoft.com/office/drawing/2015/10/21/chartex" xmlns:cx3="http://schemas.microsoft.com/office/drawing/2016/5/9/chartex" xmlns:cx4="http://schemas.microsoft.com/office/drawing/2016/5/10/chartex" xmlns:cx5="http://schemas.microsoft.com/office/drawing/2016/5/11/chartex" xmlns:cx6="http://schemas.microsoft.com/office/drawing/2016/5/12/chartex" xmlns:cx7="http://schemas.microsoft.com/office/drawing/2016/5/13/chartex" xmlns:cx8="http://schemas.microsoft.com/office/drawing/2016/5/14/chartex" xmlns:mc="http://schemas.openxmlformats.org/markup-compatibility/2006" xmlns:aink="http://schemas.microsoft.com/office/drawing/2016/ink" xmlns:am3d="http://schemas.microsoft.com/office/drawing/2017/model3d" xmlns:o="urn:schemas-microsoft-com:office:office" xmlns:r="http://schemas.openxmlformats.org/officeDocument/2006/relationships" xmlns:m="http://schemas.openxmlformats.org/officeDocument/2006/math" xmlns:v="urn:schemas-microsoft-com:vml" xmlns:wp14="http://schemas.microsoft.com/office/word/2010/wordprocessingDrawing" xmlns:wp="http://schemas.openxmlformats.org/drawingml/2006/wordprocessingDrawing" xmlns:w10="urn:schemas-microsoft-com:office:word" xmlns:w="http://schemas.openxmlformats.org/wordprocessingml/2006/main" xmlns:w14="http://schemas.microsoft.com/office/word/2010/wordml" xmlns:w15="http://schemas.microsoft.com/office/word/2012/wordml" xmlns:w16cid="http://schemas.microsoft.com/office/word/2016/wordml/cid" xmlns:w16se="http://schemas.microsoft.com/office/word/2015/wordml/symex" xmlns:wpg="http://schemas.microsoft.com/office/word/2010/wordprocessingGroup" xmlns:wpi="http://schemas.microsoft.com/office/word/2010/wordprocessingInk" xmlns:wne="http://schemas.microsoft.com/office/word/2006/wordml" xmlns:wps="http://schemas.microsoft.com/office/word/2010/wordprocessingShape" mc:Ignorable="w14 w15 w16se w16cid wp14">
-  <w:abstractNum w:abstractNumId="0" w15:restartNumberingAfterBreak="0">
+<w:numbering xmlns:wpc="http://schemas.microsoft.com/office/word/2010/wordprocessingCanvas" xmlns:mc="http://schemas.openxmlformats.org/markup-compatibility/2006" xmlns:o="urn:schemas-microsoft-com:office:office" xmlns:r="http://schemas.openxmlformats.org/officeDocument/2006/relationships" xmlns:m="http://schemas.openxmlformats.org/officeDocument/2006/math" xmlns:v="urn:schemas-microsoft-com:vml" xmlns:wp14="http://schemas.microsoft.com/office/word/2010/wordprocessingDrawing" xmlns:wp="http://schemas.openxmlformats.org/drawingml/2006/wordprocessingDrawing" xmlns:w10="urn:schemas-microsoft-com:office:word" xmlns:w="http://schemas.openxmlformats.org/wordprocessingml/2006/main" xmlns:w14="http://schemas.microsoft.com/office/word/2010/wordml" xmlns:w15="http://schemas.microsoft.com/office/word/2012/wordml" xmlns:wpg="http://schemas.microsoft.com/office/word/2010/wordprocessingGroup" xmlns:wpi="http://schemas.microsoft.com/office/word/2010/wordprocessingInk" xmlns:wne="http://schemas.microsoft.com/office/word/2006/wordml" xmlns:wps="http://schemas.microsoft.com/office/word/2010/wordprocessingShape" mc:Ignorable="w14 w15 wp14">
+  <w:abstractNum w:abstractNumId="0">
     <w:nsid w:val="00781B25"/>
     <w:multiLevelType w:val="multilevel"/>
     <w:tmpl w:val="0EC26ECC"/>
@@ -2046,7 +2633,7 @@
       </w:rPr>
     </w:lvl>
   </w:abstractNum>
-  <w:abstractNum w:abstractNumId="1" w15:restartNumberingAfterBreak="0">
+  <w:abstractNum w:abstractNumId="1">
     <w:nsid w:val="07CA0A73"/>
     <w:multiLevelType w:val="hybridMultilevel"/>
     <w:tmpl w:val="7A2EA71E"/>
@@ -2132,7 +2719,7 @@
       </w:pPr>
     </w:lvl>
   </w:abstractNum>
-  <w:abstractNum w:abstractNumId="2" w15:restartNumberingAfterBreak="0">
+  <w:abstractNum w:abstractNumId="2">
     <w:nsid w:val="0A83000D"/>
     <w:multiLevelType w:val="hybridMultilevel"/>
     <w:tmpl w:val="2A8489F0"/>
@@ -2218,7 +2805,7 @@
       </w:pPr>
     </w:lvl>
   </w:abstractNum>
-  <w:abstractNum w:abstractNumId="3" w15:restartNumberingAfterBreak="0">
+  <w:abstractNum w:abstractNumId="3">
     <w:nsid w:val="1F861ED1"/>
     <w:multiLevelType w:val="hybridMultilevel"/>
     <w:tmpl w:val="BDD89F86"/>
@@ -2304,7 +2891,185 @@
       </w:pPr>
     </w:lvl>
   </w:abstractNum>
-  <w:abstractNum w:abstractNumId="4" w15:restartNumberingAfterBreak="0">
+  <w:abstractNum w:abstractNumId="4">
+    <w:nsid w:val="25BF4D82"/>
+    <w:multiLevelType w:val="hybridMultilevel"/>
+    <w:tmpl w:val="B0A40CFC"/>
+    <w:lvl w:ilvl="0" w:tplc="D9E60016">
+      <w:start w:val="1"/>
+      <w:numFmt w:val="decimal"/>
+      <w:lvlText w:val="1.%1 "/>
+      <w:lvlJc w:val="left"/>
+      <w:pPr>
+        <w:ind w:left="720" w:hanging="360"/>
+      </w:pPr>
+      <w:rPr>
+        <w:rFonts w:hint="default"/>
+      </w:rPr>
+    </w:lvl>
+    <w:lvl w:ilvl="1" w:tplc="04210019" w:tentative="1">
+      <w:start w:val="1"/>
+      <w:numFmt w:val="lowerLetter"/>
+      <w:lvlText w:val="%2."/>
+      <w:lvlJc w:val="left"/>
+      <w:pPr>
+        <w:ind w:left="1440" w:hanging="360"/>
+      </w:pPr>
+    </w:lvl>
+    <w:lvl w:ilvl="2" w:tplc="0421001B" w:tentative="1">
+      <w:start w:val="1"/>
+      <w:numFmt w:val="lowerRoman"/>
+      <w:lvlText w:val="%3."/>
+      <w:lvlJc w:val="right"/>
+      <w:pPr>
+        <w:ind w:left="2160" w:hanging="180"/>
+      </w:pPr>
+    </w:lvl>
+    <w:lvl w:ilvl="3" w:tplc="0421000F" w:tentative="1">
+      <w:start w:val="1"/>
+      <w:numFmt w:val="decimal"/>
+      <w:lvlText w:val="%4."/>
+      <w:lvlJc w:val="left"/>
+      <w:pPr>
+        <w:ind w:left="2880" w:hanging="360"/>
+      </w:pPr>
+    </w:lvl>
+    <w:lvl w:ilvl="4" w:tplc="04210019" w:tentative="1">
+      <w:start w:val="1"/>
+      <w:numFmt w:val="lowerLetter"/>
+      <w:lvlText w:val="%5."/>
+      <w:lvlJc w:val="left"/>
+      <w:pPr>
+        <w:ind w:left="3600" w:hanging="360"/>
+      </w:pPr>
+    </w:lvl>
+    <w:lvl w:ilvl="5" w:tplc="0421001B" w:tentative="1">
+      <w:start w:val="1"/>
+      <w:numFmt w:val="lowerRoman"/>
+      <w:lvlText w:val="%6."/>
+      <w:lvlJc w:val="right"/>
+      <w:pPr>
+        <w:ind w:left="4320" w:hanging="180"/>
+      </w:pPr>
+    </w:lvl>
+    <w:lvl w:ilvl="6" w:tplc="0421000F" w:tentative="1">
+      <w:start w:val="1"/>
+      <w:numFmt w:val="decimal"/>
+      <w:lvlText w:val="%7."/>
+      <w:lvlJc w:val="left"/>
+      <w:pPr>
+        <w:ind w:left="5040" w:hanging="360"/>
+      </w:pPr>
+    </w:lvl>
+    <w:lvl w:ilvl="7" w:tplc="04210019" w:tentative="1">
+      <w:start w:val="1"/>
+      <w:numFmt w:val="lowerLetter"/>
+      <w:lvlText w:val="%8."/>
+      <w:lvlJc w:val="left"/>
+      <w:pPr>
+        <w:ind w:left="5760" w:hanging="360"/>
+      </w:pPr>
+    </w:lvl>
+    <w:lvl w:ilvl="8" w:tplc="0421001B" w:tentative="1">
+      <w:start w:val="1"/>
+      <w:numFmt w:val="lowerRoman"/>
+      <w:lvlText w:val="%9."/>
+      <w:lvlJc w:val="right"/>
+      <w:pPr>
+        <w:ind w:left="6480" w:hanging="180"/>
+      </w:pPr>
+    </w:lvl>
+  </w:abstractNum>
+  <w:abstractNum w:abstractNumId="5">
+    <w:nsid w:val="51114EE3"/>
+    <w:multiLevelType w:val="hybridMultilevel"/>
+    <w:tmpl w:val="320445D6"/>
+    <w:lvl w:ilvl="0" w:tplc="27265BC2">
+      <w:start w:val="6"/>
+      <w:numFmt w:val="decimal"/>
+      <w:lvlText w:val="1.%1 "/>
+      <w:lvlJc w:val="left"/>
+      <w:pPr>
+        <w:ind w:left="786" w:hanging="360"/>
+      </w:pPr>
+      <w:rPr>
+        <w:rFonts w:hint="default"/>
+      </w:rPr>
+    </w:lvl>
+    <w:lvl w:ilvl="1" w:tplc="04210019" w:tentative="1">
+      <w:start w:val="1"/>
+      <w:numFmt w:val="lowerLetter"/>
+      <w:lvlText w:val="%2."/>
+      <w:lvlJc w:val="left"/>
+      <w:pPr>
+        <w:ind w:left="1440" w:hanging="360"/>
+      </w:pPr>
+    </w:lvl>
+    <w:lvl w:ilvl="2" w:tplc="0421001B" w:tentative="1">
+      <w:start w:val="1"/>
+      <w:numFmt w:val="lowerRoman"/>
+      <w:lvlText w:val="%3."/>
+      <w:lvlJc w:val="right"/>
+      <w:pPr>
+        <w:ind w:left="2160" w:hanging="180"/>
+      </w:pPr>
+    </w:lvl>
+    <w:lvl w:ilvl="3" w:tplc="0421000F" w:tentative="1">
+      <w:start w:val="1"/>
+      <w:numFmt w:val="decimal"/>
+      <w:lvlText w:val="%4."/>
+      <w:lvlJc w:val="left"/>
+      <w:pPr>
+        <w:ind w:left="2880" w:hanging="360"/>
+      </w:pPr>
+    </w:lvl>
+    <w:lvl w:ilvl="4" w:tplc="04210019" w:tentative="1">
+      <w:start w:val="1"/>
+      <w:numFmt w:val="lowerLetter"/>
+      <w:lvlText w:val="%5."/>
+      <w:lvlJc w:val="left"/>
+      <w:pPr>
+        <w:ind w:left="3600" w:hanging="360"/>
+      </w:pPr>
+    </w:lvl>
+    <w:lvl w:ilvl="5" w:tplc="0421001B" w:tentative="1">
+      <w:start w:val="1"/>
+      <w:numFmt w:val="lowerRoman"/>
+      <w:lvlText w:val="%6."/>
+      <w:lvlJc w:val="right"/>
+      <w:pPr>
+        <w:ind w:left="4320" w:hanging="180"/>
+      </w:pPr>
+    </w:lvl>
+    <w:lvl w:ilvl="6" w:tplc="0421000F" w:tentative="1">
+      <w:start w:val="1"/>
+      <w:numFmt w:val="decimal"/>
+      <w:lvlText w:val="%7."/>
+      <w:lvlJc w:val="left"/>
+      <w:pPr>
+        <w:ind w:left="5040" w:hanging="360"/>
+      </w:pPr>
+    </w:lvl>
+    <w:lvl w:ilvl="7" w:tplc="04210019" w:tentative="1">
+      <w:start w:val="1"/>
+      <w:numFmt w:val="lowerLetter"/>
+      <w:lvlText w:val="%8."/>
+      <w:lvlJc w:val="left"/>
+      <w:pPr>
+        <w:ind w:left="5760" w:hanging="360"/>
+      </w:pPr>
+    </w:lvl>
+    <w:lvl w:ilvl="8" w:tplc="0421001B" w:tentative="1">
+      <w:start w:val="1"/>
+      <w:numFmt w:val="lowerRoman"/>
+      <w:lvlText w:val="%9."/>
+      <w:lvlJc w:val="right"/>
+      <w:pPr>
+        <w:ind w:left="6480" w:hanging="180"/>
+      </w:pPr>
+    </w:lvl>
+  </w:abstractNum>
+  <w:abstractNum w:abstractNumId="6">
     <w:nsid w:val="5C18495E"/>
     <w:multiLevelType w:val="hybridMultilevel"/>
     <w:tmpl w:val="25E2A036"/>
@@ -2390,7 +3155,7 @@
       </w:pPr>
     </w:lvl>
   </w:abstractNum>
-  <w:abstractNum w:abstractNumId="5" w15:restartNumberingAfterBreak="0">
+  <w:abstractNum w:abstractNumId="7">
     <w:nsid w:val="72020E73"/>
     <w:multiLevelType w:val="hybridMultilevel"/>
     <w:tmpl w:val="C18CD3EA"/>
@@ -2473,6 +3238,95 @@
       <w:lvlJc w:val="right"/>
       <w:pPr>
         <w:ind w:left="6546" w:hanging="180"/>
+      </w:pPr>
+    </w:lvl>
+  </w:abstractNum>
+  <w:abstractNum w:abstractNumId="8">
+    <w:nsid w:val="752E302B"/>
+    <w:multiLevelType w:val="hybridMultilevel"/>
+    <w:tmpl w:val="25101C4C"/>
+    <w:lvl w:ilvl="0" w:tplc="D4542CCC">
+      <w:start w:val="7"/>
+      <w:numFmt w:val="decimal"/>
+      <w:lvlText w:val="1.%1 "/>
+      <w:lvlJc w:val="left"/>
+      <w:pPr>
+        <w:ind w:left="1146" w:hanging="360"/>
+      </w:pPr>
+      <w:rPr>
+        <w:rFonts w:hint="default"/>
+      </w:rPr>
+    </w:lvl>
+    <w:lvl w:ilvl="1" w:tplc="04210019" w:tentative="1">
+      <w:start w:val="1"/>
+      <w:numFmt w:val="lowerLetter"/>
+      <w:lvlText w:val="%2."/>
+      <w:lvlJc w:val="left"/>
+      <w:pPr>
+        <w:ind w:left="1440" w:hanging="360"/>
+      </w:pPr>
+    </w:lvl>
+    <w:lvl w:ilvl="2" w:tplc="0421001B" w:tentative="1">
+      <w:start w:val="1"/>
+      <w:numFmt w:val="lowerRoman"/>
+      <w:lvlText w:val="%3."/>
+      <w:lvlJc w:val="right"/>
+      <w:pPr>
+        <w:ind w:left="2160" w:hanging="180"/>
+      </w:pPr>
+    </w:lvl>
+    <w:lvl w:ilvl="3" w:tplc="0421000F" w:tentative="1">
+      <w:start w:val="1"/>
+      <w:numFmt w:val="decimal"/>
+      <w:lvlText w:val="%4."/>
+      <w:lvlJc w:val="left"/>
+      <w:pPr>
+        <w:ind w:left="2880" w:hanging="360"/>
+      </w:pPr>
+    </w:lvl>
+    <w:lvl w:ilvl="4" w:tplc="04210019" w:tentative="1">
+      <w:start w:val="1"/>
+      <w:numFmt w:val="lowerLetter"/>
+      <w:lvlText w:val="%5."/>
+      <w:lvlJc w:val="left"/>
+      <w:pPr>
+        <w:ind w:left="3600" w:hanging="360"/>
+      </w:pPr>
+    </w:lvl>
+    <w:lvl w:ilvl="5" w:tplc="0421001B" w:tentative="1">
+      <w:start w:val="1"/>
+      <w:numFmt w:val="lowerRoman"/>
+      <w:lvlText w:val="%6."/>
+      <w:lvlJc w:val="right"/>
+      <w:pPr>
+        <w:ind w:left="4320" w:hanging="180"/>
+      </w:pPr>
+    </w:lvl>
+    <w:lvl w:ilvl="6" w:tplc="0421000F" w:tentative="1">
+      <w:start w:val="1"/>
+      <w:numFmt w:val="decimal"/>
+      <w:lvlText w:val="%7."/>
+      <w:lvlJc w:val="left"/>
+      <w:pPr>
+        <w:ind w:left="5040" w:hanging="360"/>
+      </w:pPr>
+    </w:lvl>
+    <w:lvl w:ilvl="7" w:tplc="04210019" w:tentative="1">
+      <w:start w:val="1"/>
+      <w:numFmt w:val="lowerLetter"/>
+      <w:lvlText w:val="%8."/>
+      <w:lvlJc w:val="left"/>
+      <w:pPr>
+        <w:ind w:left="5760" w:hanging="360"/>
+      </w:pPr>
+    </w:lvl>
+    <w:lvl w:ilvl="8" w:tplc="0421001B" w:tentative="1">
+      <w:start w:val="1"/>
+      <w:numFmt w:val="lowerRoman"/>
+      <w:lvlText w:val="%9."/>
+      <w:lvlJc w:val="right"/>
+      <w:pPr>
+        <w:ind w:left="6480" w:hanging="180"/>
       </w:pPr>
     </w:lvl>
   </w:abstractNum>
@@ -2537,7 +3391,7 @@
     </w:lvlOverride>
   </w:num>
   <w:num w:numId="3">
-    <w:abstractNumId w:val="4"/>
+    <w:abstractNumId w:val="6"/>
     <w:lvlOverride w:ilvl="0">
       <w:startOverride w:val="1"/>
     </w:lvlOverride>
@@ -2567,7 +3421,7 @@
     </w:lvlOverride>
   </w:num>
   <w:num w:numId="4">
-    <w:abstractNumId w:val="5"/>
+    <w:abstractNumId w:val="7"/>
     <w:lvlOverride w:ilvl="0">
       <w:startOverride w:val="1"/>
     </w:lvlOverride>
@@ -2605,11 +3459,23 @@
   <w:num w:numId="7">
     <w:abstractNumId w:val="2"/>
   </w:num>
+  <w:num w:numId="8">
+    <w:abstractNumId w:val="6"/>
+  </w:num>
+  <w:num w:numId="9">
+    <w:abstractNumId w:val="4"/>
+  </w:num>
+  <w:num w:numId="10">
+    <w:abstractNumId w:val="5"/>
+  </w:num>
+  <w:num w:numId="11">
+    <w:abstractNumId w:val="8"/>
+  </w:num>
 </w:numbering>
 </file>
 
 <file path=word/styles.xml><?xml version="1.0" encoding="utf-8"?>
-<w:styles xmlns:mc="http://schemas.openxmlformats.org/markup-compatibility/2006" xmlns:r="http://schemas.openxmlformats.org/officeDocument/2006/relationships" xmlns:w="http://schemas.openxmlformats.org/wordprocessingml/2006/main" xmlns:w14="http://schemas.microsoft.com/office/word/2010/wordml" xmlns:w15="http://schemas.microsoft.com/office/word/2012/wordml" xmlns:w16cid="http://schemas.microsoft.com/office/word/2016/wordml/cid" xmlns:w16se="http://schemas.microsoft.com/office/word/2015/wordml/symex" mc:Ignorable="w14 w15 w16se w16cid">
+<w:styles xmlns:mc="http://schemas.openxmlformats.org/markup-compatibility/2006" xmlns:r="http://schemas.openxmlformats.org/officeDocument/2006/relationships" xmlns:w="http://schemas.openxmlformats.org/wordprocessingml/2006/main" xmlns:w14="http://schemas.microsoft.com/office/word/2010/wordml" xmlns:w15="http://schemas.microsoft.com/office/word/2012/wordml" mc:Ignorable="w14 w15">
   <w:docDefaults>
     <w:rPrDefault>
       <w:rPr>
@@ -2625,7 +3491,7 @@
       </w:pPr>
     </w:pPrDefault>
   </w:docDefaults>
-  <w:latentStyles w:defLockedState="0" w:defUIPriority="99" w:defSemiHidden="0" w:defUnhideWhenUsed="0" w:defQFormat="0" w:count="375">
+  <w:latentStyles w:defLockedState="0" w:defUIPriority="99" w:defSemiHidden="0" w:defUnhideWhenUsed="0" w:defQFormat="0" w:count="371">
     <w:lsdException w:name="Normal" w:uiPriority="0" w:qFormat="1"/>
     <w:lsdException w:name="heading 1" w:uiPriority="9" w:qFormat="1"/>
     <w:lsdException w:name="heading 2" w:semiHidden="1" w:uiPriority="9" w:unhideWhenUsed="1" w:qFormat="1"/>
@@ -2997,10 +3863,6 @@
     <w:lsdException w:name="List Table 5 Dark Accent 6" w:uiPriority="50"/>
     <w:lsdException w:name="List Table 6 Colorful Accent 6" w:uiPriority="51"/>
     <w:lsdException w:name="List Table 7 Colorful Accent 6" w:uiPriority="52"/>
-    <w:lsdException w:name="Mention" w:semiHidden="1" w:unhideWhenUsed="1"/>
-    <w:lsdException w:name="Smart Hyperlink" w:semiHidden="1" w:unhideWhenUsed="1"/>
-    <w:lsdException w:name="Hashtag" w:semiHidden="1" w:unhideWhenUsed="1"/>
-    <w:lsdException w:name="Unresolved Mention" w:semiHidden="1" w:unhideWhenUsed="1"/>
   </w:latentStyles>
   <w:style w:type="paragraph" w:default="1" w:styleId="Normal">
     <w:name w:val="Normal"/>
@@ -3086,6 +3948,7 @@
   <w:style w:type="character" w:default="1" w:styleId="DefaultParagraphFont">
     <w:name w:val="Default Paragraph Font"/>
     <w:uiPriority w:val="1"/>
+    <w:semiHidden/>
     <w:unhideWhenUsed/>
   </w:style>
   <w:style w:type="table" w:default="1" w:styleId="TableNormal">
@@ -3584,7 +4447,7 @@
 </file>
 
 <file path=customXml/itemProps1.xml><?xml version="1.0" encoding="utf-8"?>
-<ds:datastoreItem xmlns:ds="http://schemas.openxmlformats.org/officeDocument/2006/customXml" ds:itemID="{BF8F856B-4271-48A9-81BF-23B677EB1B39}">
+<ds:datastoreItem xmlns:ds="http://schemas.openxmlformats.org/officeDocument/2006/customXml" ds:itemID="{BD53CCBC-BC22-477E-88C9-93CE88B60D08}">
   <ds:schemaRefs>
     <ds:schemaRef ds:uri="http://schemas.openxmlformats.org/officeDocument/2006/bibliography"/>
   </ds:schemaRefs>

</xml_diff>